<commit_message>
cau truc bao cao
</commit_message>
<xml_diff>
--- a/Nhom11.docx
+++ b/Nhom11.docx
@@ -3774,77 +3774,153 @@
       <w:r>
         <w:rPr>
           <w:b/>
+          <w:bCs/>
+          <w:kern w:val="36"/>
           <w:sz w:val="28"/>
+          <w:szCs w:val="48"/>
         </w:rPr>
         <w:lastRenderedPageBreak/>
-        <w:t>Phân tích, thiết kế mô hình chức năng và</w:t>
-      </w:r>
-      <w:bookmarkStart w:id="2" w:name="_GoBack"/>
-      <w:bookmarkEnd w:id="2"/>
+        <w:t>2.</w:t>
+      </w:r>
       <w:r>
         <w:rPr>
           <w:b/>
+          <w:bCs/>
+          <w:kern w:val="36"/>
           <w:sz w:val="28"/>
-        </w:rPr>
-        <w:t xml:space="preserve"> dữ liệu</w:t>
+          <w:szCs w:val="48"/>
+        </w:rPr>
+        <w:t xml:space="preserve"> </w:t>
+      </w:r>
+      <w:r>
+        <w:rPr>
+          <w:b/>
+          <w:bCs/>
+          <w:kern w:val="36"/>
+          <w:sz w:val="28"/>
+          <w:szCs w:val="48"/>
+        </w:rPr>
+        <w:t>Phân tích, thiết kế mô hình chức năng và dữ liệu</w:t>
       </w:r>
       <w:bookmarkEnd w:id="1"/>
+      <w:r>
+        <w:rPr>
+          <w:b/>
+          <w:bCs/>
+          <w:kern w:val="36"/>
+          <w:sz w:val="28"/>
+          <w:szCs w:val="48"/>
+        </w:rPr>
+        <w:t>:</w:t>
+      </w:r>
     </w:p>
     <w:p>
       <w:pPr>
         <w:pStyle w:val="ListParagraph"/>
         <w:numPr>
           <w:ilvl w:val="0"/>
-          <w:numId w:val="27"/>
+          <w:numId w:val="38"/>
         </w:numPr>
-        <w:outlineLvl w:val="1"/>
         <w:rPr>
           <w:b/>
           <w:sz w:val="28"/>
         </w:rPr>
       </w:pPr>
-      <w:bookmarkStart w:id="3" w:name="_Toc6382370"/>
       <w:r>
         <w:rPr>
           <w:b/>
           <w:sz w:val="28"/>
         </w:rPr>
-        <w:t>Phân tích, thiết kế chức năng, dữ liệu ở mức khái niệm</w:t>
-      </w:r>
-      <w:bookmarkEnd w:id="3"/>
+        <w:t>Phân tích thành phần chức năng, dữ liệu mức khái niệm:</w:t>
+      </w:r>
+    </w:p>
+    <w:p>
+      <w:pPr>
+        <w:pStyle w:val="ListParagraph"/>
+        <w:numPr>
+          <w:ilvl w:val="1"/>
+          <w:numId w:val="38"/>
+        </w:numPr>
+        <w:rPr>
+          <w:b/>
+          <w:sz w:val="28"/>
+        </w:rPr>
+      </w:pPr>
+      <w:r>
+        <w:rPr>
+          <w:b/>
+          <w:sz w:val="28"/>
+        </w:rPr>
+        <w:t>Activity Diagram:</w:t>
+      </w:r>
+    </w:p>
+    <w:p>
+      <w:pPr>
+        <w:pStyle w:val="ListParagraph"/>
+        <w:numPr>
+          <w:ilvl w:val="1"/>
+          <w:numId w:val="38"/>
+        </w:numPr>
+        <w:rPr>
+          <w:b/>
+          <w:sz w:val="28"/>
+        </w:rPr>
+      </w:pPr>
+      <w:r>
+        <w:rPr>
+          <w:b/>
+          <w:sz w:val="28"/>
+        </w:rPr>
+        <w:t>Use Case Diagram:</w:t>
+      </w:r>
+    </w:p>
+    <w:p>
+      <w:pPr>
+        <w:pStyle w:val="ListParagraph"/>
+        <w:numPr>
+          <w:ilvl w:val="1"/>
+          <w:numId w:val="38"/>
+        </w:numPr>
+        <w:rPr>
+          <w:b/>
+          <w:sz w:val="28"/>
+        </w:rPr>
+      </w:pPr>
+      <w:r>
+        <w:rPr>
+          <w:b/>
+          <w:sz w:val="28"/>
+        </w:rPr>
+        <w:t>Sequent Diagram:</w:t>
+      </w:r>
     </w:p>
     <w:p>
       <w:pPr>
         <w:pStyle w:val="ListParagraph"/>
         <w:numPr>
           <w:ilvl w:val="0"/>
-          <w:numId w:val="29"/>
+          <w:numId w:val="38"/>
         </w:numPr>
-        <w:outlineLvl w:val="2"/>
         <w:rPr>
           <w:b/>
           <w:sz w:val="28"/>
         </w:rPr>
       </w:pPr>
-      <w:bookmarkStart w:id="4" w:name="_Toc6382371"/>
       <w:r>
         <w:rPr>
           <w:b/>
           <w:sz w:val="28"/>
         </w:rPr>
-        <w:t>Activity Diagram</w:t>
-      </w:r>
-      <w:bookmarkEnd w:id="4"/>
+        <w:t>Phân tích thành phần chức năng, dữ liệu mức tổ chức:</w:t>
+      </w:r>
     </w:p>
-    <w:bookmarkStart w:id="5" w:name="_Toc6382372"/>
     <w:p>
       <w:pPr>
         <w:pStyle w:val="ListParagraph"/>
         <w:numPr>
           <w:ilvl w:val="1"/>
-          <w:numId w:val="28"/>
+          <w:numId w:val="38"/>
         </w:numPr>
-        <w:outlineLvl w:val="3"/>
         <w:rPr>
           <w:b/>
           <w:sz w:val="28"/>
@@ -3852,167 +3928,19 @@
       </w:pPr>
       <w:r>
         <w:rPr>
-          <w:noProof/>
-        </w:rPr>
-        <mc:AlternateContent>
-          <mc:Choice Requires="wps">
-            <w:drawing>
-              <wp:anchor distT="0" distB="0" distL="114299" distR="114299" simplePos="0" relativeHeight="251652096" behindDoc="0" locked="0" layoutInCell="1" allowOverlap="1">
-                <wp:simplePos x="0" y="0"/>
-                <wp:positionH relativeFrom="column">
-                  <wp:posOffset>2699384</wp:posOffset>
-                </wp:positionH>
-                <wp:positionV relativeFrom="paragraph">
-                  <wp:posOffset>602615</wp:posOffset>
-                </wp:positionV>
-                <wp:extent cx="0" cy="495300"/>
-                <wp:effectExtent l="0" t="0" r="19050" b="0"/>
-                <wp:wrapNone/>
-                <wp:docPr id="10" name="Straight Connector 10"/>
-                <wp:cNvGraphicFramePr>
-                  <a:graphicFrameLocks xmlns:a="http://schemas.openxmlformats.org/drawingml/2006/main"/>
-                </wp:cNvGraphicFramePr>
-                <a:graphic xmlns:a="http://schemas.openxmlformats.org/drawingml/2006/main">
-                  <a:graphicData uri="http://schemas.microsoft.com/office/word/2010/wordprocessingShape">
-                    <wps:wsp>
-                      <wps:cNvCnPr>
-                        <a:cxnSpLocks/>
-                      </wps:cNvCnPr>
-                      <wps:spPr>
-                        <a:xfrm>
-                          <a:off x="0" y="0"/>
-                          <a:ext cx="0" cy="495300"/>
-                        </a:xfrm>
-                        <a:prstGeom prst="line">
-                          <a:avLst/>
-                        </a:prstGeom>
-                        <a:noFill/>
-                        <a:ln w="6350" cap="flat" cmpd="sng" algn="ctr">
-                          <a:solidFill>
-                            <a:srgbClr val="FF0000"/>
-                          </a:solidFill>
-                          <a:prstDash val="solid"/>
-                          <a:miter lim="800000"/>
-                        </a:ln>
-                        <a:effectLst/>
-                      </wps:spPr>
-                      <wps:bodyPr/>
-                    </wps:wsp>
-                  </a:graphicData>
-                </a:graphic>
-                <wp14:sizeRelH relativeFrom="page">
-                  <wp14:pctWidth>0</wp14:pctWidth>
-                </wp14:sizeRelH>
-                <wp14:sizeRelV relativeFrom="page">
-                  <wp14:pctHeight>0</wp14:pctHeight>
-                </wp14:sizeRelV>
-              </wp:anchor>
-            </w:drawing>
-          </mc:Choice>
-          <mc:Fallback>
-            <w:pict>
-              <v:line w14:anchorId="67BC90D9" id="Straight Connector 10" o:spid="_x0000_s1026" style="position:absolute;z-index:251652096;visibility:visible;mso-wrap-style:square;mso-width-percent:0;mso-height-percent:0;mso-wrap-distance-left:3.17497mm;mso-wrap-distance-top:0;mso-wrap-distance-right:3.17497mm;mso-wrap-distance-bottom:0;mso-position-horizontal:absolute;mso-position-horizontal-relative:text;mso-position-vertical:absolute;mso-position-vertical-relative:text;mso-width-percent:0;mso-height-percent:0;mso-width-relative:page;mso-height-relative:page" from="212.55pt,47.45pt" to="212.55pt,86.45pt" o:gfxdata="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" strokecolor="red" strokeweight=".5pt">
-                <v:stroke joinstyle="miter"/>
-                <o:lock v:ext="edit" shapetype="f"/>
-              </v:line>
-            </w:pict>
-          </mc:Fallback>
-        </mc:AlternateContent>
-      </w:r>
-      <w:r>
-        <w:rPr>
-          <w:noProof/>
-        </w:rPr>
-        <w:drawing>
-          <wp:anchor distT="0" distB="0" distL="114300" distR="114300" simplePos="0" relativeHeight="251645952" behindDoc="0" locked="0" layoutInCell="1" allowOverlap="1">
-            <wp:simplePos x="0" y="0"/>
-            <wp:positionH relativeFrom="margin">
-              <wp:align>center</wp:align>
-            </wp:positionH>
-            <wp:positionV relativeFrom="paragraph">
-              <wp:posOffset>316865</wp:posOffset>
-            </wp:positionV>
-            <wp:extent cx="5534025" cy="3771900"/>
-            <wp:effectExtent l="0" t="0" r="0" b="0"/>
-            <wp:wrapTopAndBottom/>
-            <wp:docPr id="23" name="Picture 4"/>
-            <wp:cNvGraphicFramePr>
-              <a:graphicFrameLocks xmlns:a="http://schemas.openxmlformats.org/drawingml/2006/main" noChangeAspect="1"/>
-            </wp:cNvGraphicFramePr>
-            <a:graphic xmlns:a="http://schemas.openxmlformats.org/drawingml/2006/main">
-              <a:graphicData uri="http://schemas.openxmlformats.org/drawingml/2006/picture">
-                <pic:pic xmlns:pic="http://schemas.openxmlformats.org/drawingml/2006/picture">
-                  <pic:nvPicPr>
-                    <pic:cNvPr id="0" name="Picture 4"/>
-                    <pic:cNvPicPr>
-                      <a:picLocks noChangeAspect="1" noChangeArrowheads="1"/>
-                    </pic:cNvPicPr>
-                  </pic:nvPicPr>
-                  <pic:blipFill>
-                    <a:blip r:embed="rId10">
-                      <a:extLst>
-                        <a:ext uri="{28A0092B-C50C-407E-A947-70E740481C1C}">
-                          <a14:useLocalDpi xmlns:a14="http://schemas.microsoft.com/office/drawing/2010/main" val="0"/>
-                        </a:ext>
-                      </a:extLst>
-                    </a:blip>
-                    <a:srcRect/>
-                    <a:stretch>
-                      <a:fillRect/>
-                    </a:stretch>
-                  </pic:blipFill>
-                  <pic:spPr bwMode="auto">
-                    <a:xfrm>
-                      <a:off x="0" y="0"/>
-                      <a:ext cx="5534025" cy="3771900"/>
-                    </a:xfrm>
-                    <a:prstGeom prst="rect">
-                      <a:avLst/>
-                    </a:prstGeom>
-                    <a:noFill/>
-                    <a:ln>
-                      <a:noFill/>
-                    </a:ln>
-                  </pic:spPr>
-                </pic:pic>
-              </a:graphicData>
-            </a:graphic>
-            <wp14:sizeRelH relativeFrom="page">
-              <wp14:pctWidth>0</wp14:pctWidth>
-            </wp14:sizeRelH>
-            <wp14:sizeRelV relativeFrom="page">
-              <wp14:pctHeight>0</wp14:pctHeight>
-            </wp14:sizeRelV>
-          </wp:anchor>
-        </w:drawing>
-      </w:r>
-      <w:r>
-        <w:rPr>
           <w:b/>
           <w:sz w:val="28"/>
         </w:rPr>
-        <w:t>Quản lý kho</w:t>
-      </w:r>
-      <w:bookmarkEnd w:id="5"/>
-    </w:p>
-    <w:p>
-      <w:pPr>
-        <w:pStyle w:val="ListParagraph"/>
-        <w:ind w:left="2160" w:firstLine="0"/>
-        <w:rPr>
-          <w:b/>
-          <w:sz w:val="28"/>
-        </w:rPr>
-      </w:pPr>
+        <w:t>Class Diagram:</w:t>
+      </w:r>
     </w:p>
     <w:p>
       <w:pPr>
         <w:pStyle w:val="ListParagraph"/>
         <w:numPr>
           <w:ilvl w:val="1"/>
-          <w:numId w:val="28"/>
+          <w:numId w:val="38"/>
         </w:numPr>
-        <w:outlineLvl w:val="3"/>
         <w:rPr>
           <w:b/>
           <w:sz w:val="28"/>
@@ -4023,113 +3951,16 @@
           <w:b/>
           <w:sz w:val="28"/>
         </w:rPr>
-        <w:br w:type="column"/>
-      </w:r>
-      <w:bookmarkStart w:id="6" w:name="_Toc6382373"/>
-      <w:r>
-        <w:rPr>
-          <w:noProof/>
-        </w:rPr>
-        <w:lastRenderedPageBreak/>
-        <w:drawing>
-          <wp:anchor distT="0" distB="0" distL="114300" distR="114300" simplePos="0" relativeHeight="251646976" behindDoc="0" locked="0" layoutInCell="1" allowOverlap="1">
-            <wp:simplePos x="0" y="0"/>
-            <wp:positionH relativeFrom="margin">
-              <wp:posOffset>-190500</wp:posOffset>
-            </wp:positionH>
-            <wp:positionV relativeFrom="paragraph">
-              <wp:posOffset>350520</wp:posOffset>
-            </wp:positionV>
-            <wp:extent cx="5724525" cy="5057775"/>
-            <wp:effectExtent l="0" t="0" r="0" b="0"/>
-            <wp:wrapTopAndBottom/>
-            <wp:docPr id="22" name="Picture 5"/>
-            <wp:cNvGraphicFramePr>
-              <a:graphicFrameLocks xmlns:a="http://schemas.openxmlformats.org/drawingml/2006/main" noChangeAspect="1"/>
-            </wp:cNvGraphicFramePr>
-            <a:graphic xmlns:a="http://schemas.openxmlformats.org/drawingml/2006/main">
-              <a:graphicData uri="http://schemas.openxmlformats.org/drawingml/2006/picture">
-                <pic:pic xmlns:pic="http://schemas.openxmlformats.org/drawingml/2006/picture">
-                  <pic:nvPicPr>
-                    <pic:cNvPr id="0" name="Picture 5"/>
-                    <pic:cNvPicPr>
-                      <a:picLocks noChangeAspect="1" noChangeArrowheads="1"/>
-                    </pic:cNvPicPr>
-                  </pic:nvPicPr>
-                  <pic:blipFill>
-                    <a:blip r:embed="rId11">
-                      <a:extLst>
-                        <a:ext uri="{28A0092B-C50C-407E-A947-70E740481C1C}">
-                          <a14:useLocalDpi xmlns:a14="http://schemas.microsoft.com/office/drawing/2010/main" val="0"/>
-                        </a:ext>
-                      </a:extLst>
-                    </a:blip>
-                    <a:srcRect/>
-                    <a:stretch>
-                      <a:fillRect/>
-                    </a:stretch>
-                  </pic:blipFill>
-                  <pic:spPr bwMode="auto">
-                    <a:xfrm>
-                      <a:off x="0" y="0"/>
-                      <a:ext cx="5724525" cy="5057775"/>
-                    </a:xfrm>
-                    <a:prstGeom prst="rect">
-                      <a:avLst/>
-                    </a:prstGeom>
-                    <a:noFill/>
-                    <a:ln>
-                      <a:noFill/>
-                    </a:ln>
-                  </pic:spPr>
-                </pic:pic>
-              </a:graphicData>
-            </a:graphic>
-            <wp14:sizeRelH relativeFrom="page">
-              <wp14:pctWidth>0</wp14:pctWidth>
-            </wp14:sizeRelH>
-            <wp14:sizeRelV relativeFrom="page">
-              <wp14:pctHeight>0</wp14:pctHeight>
-            </wp14:sizeRelV>
-          </wp:anchor>
-        </w:drawing>
-      </w:r>
-      <w:r>
-        <w:rPr>
-          <w:b/>
-          <w:sz w:val="28"/>
-        </w:rPr>
-        <w:t>Nhập hàng</w:t>
-      </w:r>
-      <w:bookmarkEnd w:id="6"/>
-    </w:p>
-    <w:p>
-      <w:pPr>
-        <w:pStyle w:val="ListParagraph"/>
-        <w:rPr>
-          <w:b/>
-          <w:sz w:val="28"/>
-        </w:rPr>
-      </w:pPr>
-    </w:p>
-    <w:p>
-      <w:pPr>
-        <w:pStyle w:val="ListParagraph"/>
-        <w:ind w:left="2160" w:firstLine="0"/>
-        <w:rPr>
-          <w:b/>
-          <w:sz w:val="28"/>
-        </w:rPr>
-      </w:pPr>
+        <w:t>Object Diagram:</w:t>
+      </w:r>
     </w:p>
     <w:p>
       <w:pPr>
         <w:pStyle w:val="ListParagraph"/>
         <w:numPr>
           <w:ilvl w:val="1"/>
-          <w:numId w:val="28"/>
+          <w:numId w:val="38"/>
         </w:numPr>
-        <w:outlineLvl w:val="3"/>
         <w:rPr>
           <w:b/>
           <w:sz w:val="28"/>
@@ -4140,104 +3971,16 @@
           <w:b/>
           <w:sz w:val="28"/>
         </w:rPr>
-        <w:br w:type="column"/>
-      </w:r>
-      <w:bookmarkStart w:id="7" w:name="_Toc6382374"/>
-      <w:r>
-        <w:rPr>
-          <w:noProof/>
-        </w:rPr>
-        <w:lastRenderedPageBreak/>
-        <w:drawing>
-          <wp:anchor distT="0" distB="0" distL="114300" distR="114300" simplePos="0" relativeHeight="251648000" behindDoc="0" locked="0" layoutInCell="1" allowOverlap="1">
-            <wp:simplePos x="0" y="0"/>
-            <wp:positionH relativeFrom="margin">
-              <wp:align>center</wp:align>
-            </wp:positionH>
-            <wp:positionV relativeFrom="paragraph">
-              <wp:posOffset>356235</wp:posOffset>
-            </wp:positionV>
-            <wp:extent cx="5153025" cy="4581525"/>
-            <wp:effectExtent l="0" t="0" r="0" b="0"/>
-            <wp:wrapTopAndBottom/>
-            <wp:docPr id="21" name="Picture 6"/>
-            <wp:cNvGraphicFramePr>
-              <a:graphicFrameLocks xmlns:a="http://schemas.openxmlformats.org/drawingml/2006/main" noChangeAspect="1"/>
-            </wp:cNvGraphicFramePr>
-            <a:graphic xmlns:a="http://schemas.openxmlformats.org/drawingml/2006/main">
-              <a:graphicData uri="http://schemas.openxmlformats.org/drawingml/2006/picture">
-                <pic:pic xmlns:pic="http://schemas.openxmlformats.org/drawingml/2006/picture">
-                  <pic:nvPicPr>
-                    <pic:cNvPr id="0" name="Picture 6"/>
-                    <pic:cNvPicPr>
-                      <a:picLocks noChangeAspect="1" noChangeArrowheads="1"/>
-                    </pic:cNvPicPr>
-                  </pic:nvPicPr>
-                  <pic:blipFill>
-                    <a:blip r:embed="rId12">
-                      <a:extLst>
-                        <a:ext uri="{28A0092B-C50C-407E-A947-70E740481C1C}">
-                          <a14:useLocalDpi xmlns:a14="http://schemas.microsoft.com/office/drawing/2010/main" val="0"/>
-                        </a:ext>
-                      </a:extLst>
-                    </a:blip>
-                    <a:srcRect/>
-                    <a:stretch>
-                      <a:fillRect/>
-                    </a:stretch>
-                  </pic:blipFill>
-                  <pic:spPr bwMode="auto">
-                    <a:xfrm>
-                      <a:off x="0" y="0"/>
-                      <a:ext cx="5153025" cy="4581525"/>
-                    </a:xfrm>
-                    <a:prstGeom prst="rect">
-                      <a:avLst/>
-                    </a:prstGeom>
-                    <a:noFill/>
-                    <a:ln>
-                      <a:noFill/>
-                    </a:ln>
-                  </pic:spPr>
-                </pic:pic>
-              </a:graphicData>
-            </a:graphic>
-            <wp14:sizeRelH relativeFrom="page">
-              <wp14:pctWidth>0</wp14:pctWidth>
-            </wp14:sizeRelH>
-            <wp14:sizeRelV relativeFrom="page">
-              <wp14:pctHeight>0</wp14:pctHeight>
-            </wp14:sizeRelV>
-          </wp:anchor>
-        </w:drawing>
-      </w:r>
-      <w:r>
-        <w:rPr>
-          <w:b/>
-          <w:sz w:val="28"/>
-        </w:rPr>
-        <w:t>Xuất hàng</w:t>
-      </w:r>
-      <w:bookmarkEnd w:id="7"/>
-    </w:p>
-    <w:p>
-      <w:pPr>
-        <w:pStyle w:val="ListParagraph"/>
-        <w:ind w:left="2160" w:firstLine="0"/>
-        <w:rPr>
-          <w:b/>
-          <w:sz w:val="28"/>
-        </w:rPr>
-      </w:pPr>
+        <w:t>Lược đồ quan hệ:</w:t>
+      </w:r>
     </w:p>
     <w:p>
       <w:pPr>
         <w:pStyle w:val="ListParagraph"/>
         <w:numPr>
           <w:ilvl w:val="1"/>
-          <w:numId w:val="28"/>
+          <w:numId w:val="38"/>
         </w:numPr>
-        <w:outlineLvl w:val="3"/>
         <w:rPr>
           <w:b/>
           <w:sz w:val="28"/>
@@ -4248,2101 +3991,73 @@
           <w:b/>
           <w:sz w:val="28"/>
         </w:rPr>
-        <w:br w:type="column"/>
-      </w:r>
-      <w:bookmarkStart w:id="8" w:name="_Toc6382375"/>
-      <w:r>
-        <w:rPr>
-          <w:noProof/>
-        </w:rPr>
-        <w:lastRenderedPageBreak/>
-        <w:drawing>
-          <wp:anchor distT="0" distB="0" distL="114300" distR="114300" simplePos="0" relativeHeight="251649024" behindDoc="0" locked="0" layoutInCell="1" allowOverlap="1">
-            <wp:simplePos x="0" y="0"/>
-            <wp:positionH relativeFrom="page">
-              <wp:align>center</wp:align>
-            </wp:positionH>
-            <wp:positionV relativeFrom="paragraph">
-              <wp:posOffset>327660</wp:posOffset>
-            </wp:positionV>
-            <wp:extent cx="5153025" cy="4772025"/>
-            <wp:effectExtent l="0" t="0" r="0" b="0"/>
-            <wp:wrapTopAndBottom/>
-            <wp:docPr id="20" name="Picture 7"/>
-            <wp:cNvGraphicFramePr>
-              <a:graphicFrameLocks xmlns:a="http://schemas.openxmlformats.org/drawingml/2006/main" noChangeAspect="1"/>
-            </wp:cNvGraphicFramePr>
-            <a:graphic xmlns:a="http://schemas.openxmlformats.org/drawingml/2006/main">
-              <a:graphicData uri="http://schemas.openxmlformats.org/drawingml/2006/picture">
-                <pic:pic xmlns:pic="http://schemas.openxmlformats.org/drawingml/2006/picture">
-                  <pic:nvPicPr>
-                    <pic:cNvPr id="0" name="Picture 7"/>
-                    <pic:cNvPicPr>
-                      <a:picLocks noChangeAspect="1" noChangeArrowheads="1"/>
-                    </pic:cNvPicPr>
-                  </pic:nvPicPr>
-                  <pic:blipFill>
-                    <a:blip r:embed="rId13">
-                      <a:extLst>
-                        <a:ext uri="{28A0092B-C50C-407E-A947-70E740481C1C}">
-                          <a14:useLocalDpi xmlns:a14="http://schemas.microsoft.com/office/drawing/2010/main" val="0"/>
-                        </a:ext>
-                      </a:extLst>
-                    </a:blip>
-                    <a:srcRect/>
-                    <a:stretch>
-                      <a:fillRect/>
-                    </a:stretch>
-                  </pic:blipFill>
-                  <pic:spPr bwMode="auto">
-                    <a:xfrm>
-                      <a:off x="0" y="0"/>
-                      <a:ext cx="5153025" cy="4772025"/>
-                    </a:xfrm>
-                    <a:prstGeom prst="rect">
-                      <a:avLst/>
-                    </a:prstGeom>
-                    <a:noFill/>
-                    <a:ln>
-                      <a:noFill/>
-                    </a:ln>
-                  </pic:spPr>
-                </pic:pic>
-              </a:graphicData>
-            </a:graphic>
-            <wp14:sizeRelH relativeFrom="page">
-              <wp14:pctWidth>0</wp14:pctWidth>
-            </wp14:sizeRelH>
-            <wp14:sizeRelV relativeFrom="page">
-              <wp14:pctHeight>0</wp14:pctHeight>
-            </wp14:sizeRelV>
-          </wp:anchor>
-        </w:drawing>
-      </w:r>
-      <w:r>
+        <w:t>Thiết kế giao diện:</w:t>
+      </w:r>
+    </w:p>
+    <w:p>
+      <w:pPr>
+        <w:pStyle w:val="ListParagraph"/>
+        <w:numPr>
+          <w:ilvl w:val="0"/>
+          <w:numId w:val="38"/>
+        </w:numPr>
         <w:rPr>
           <w:b/>
           <w:sz w:val="28"/>
         </w:rPr>
-        <w:t>Kiểm kê hàng hóa</w:t>
-      </w:r>
-      <w:bookmarkEnd w:id="8"/>
-    </w:p>
-    <w:p>
-      <w:pPr>
-        <w:pStyle w:val="ListParagraph"/>
+      </w:pPr>
+      <w:r>
         <w:rPr>
           <w:b/>
           <w:sz w:val="28"/>
         </w:rPr>
-      </w:pPr>
+        <w:t>Phân tích thành phần chức năng, dữ liệu mức vật lý:</w:t>
+      </w:r>
     </w:p>
     <w:p>
       <w:pPr>
         <w:pStyle w:val="ListParagraph"/>
         <w:numPr>
           <w:ilvl w:val="1"/>
-          <w:numId w:val="28"/>
+          <w:numId w:val="38"/>
         </w:numPr>
-        <w:outlineLvl w:val="3"/>
         <w:rPr>
           <w:b/>
           <w:sz w:val="28"/>
         </w:rPr>
       </w:pPr>
-      <w:bookmarkStart w:id="9" w:name="_Toc6382376"/>
-      <w:r>
-        <w:rPr>
-          <w:noProof/>
-        </w:rPr>
-        <w:lastRenderedPageBreak/>
-        <w:drawing>
-          <wp:anchor distT="0" distB="0" distL="114300" distR="114300" simplePos="0" relativeHeight="251654144" behindDoc="0" locked="0" layoutInCell="1" allowOverlap="1">
-            <wp:simplePos x="0" y="0"/>
-            <wp:positionH relativeFrom="page">
-              <wp:align>center</wp:align>
-            </wp:positionH>
-            <wp:positionV relativeFrom="paragraph">
-              <wp:posOffset>325755</wp:posOffset>
-            </wp:positionV>
-            <wp:extent cx="3380740" cy="3416935"/>
-            <wp:effectExtent l="0" t="0" r="0" b="0"/>
-            <wp:wrapTopAndBottom/>
-            <wp:docPr id="19" name="Picture 12"/>
-            <wp:cNvGraphicFramePr>
-              <a:graphicFrameLocks xmlns:a="http://schemas.openxmlformats.org/drawingml/2006/main" noChangeAspect="1"/>
-            </wp:cNvGraphicFramePr>
-            <a:graphic xmlns:a="http://schemas.openxmlformats.org/drawingml/2006/main">
-              <a:graphicData uri="http://schemas.openxmlformats.org/drawingml/2006/picture">
-                <pic:pic xmlns:pic="http://schemas.openxmlformats.org/drawingml/2006/picture">
-                  <pic:nvPicPr>
-                    <pic:cNvPr id="0" name="Picture 12"/>
-                    <pic:cNvPicPr>
-                      <a:picLocks noChangeAspect="1" noChangeArrowheads="1"/>
-                    </pic:cNvPicPr>
-                  </pic:nvPicPr>
-                  <pic:blipFill>
-                    <a:blip r:embed="rId14">
-                      <a:extLst>
-                        <a:ext uri="{28A0092B-C50C-407E-A947-70E740481C1C}">
-                          <a14:useLocalDpi xmlns:a14="http://schemas.microsoft.com/office/drawing/2010/main" val="0"/>
-                        </a:ext>
-                      </a:extLst>
-                    </a:blip>
-                    <a:srcRect/>
-                    <a:stretch>
-                      <a:fillRect/>
-                    </a:stretch>
-                  </pic:blipFill>
-                  <pic:spPr bwMode="auto">
-                    <a:xfrm>
-                      <a:off x="0" y="0"/>
-                      <a:ext cx="3380740" cy="3416935"/>
-                    </a:xfrm>
-                    <a:prstGeom prst="rect">
-                      <a:avLst/>
-                    </a:prstGeom>
-                    <a:noFill/>
-                    <a:ln>
-                      <a:noFill/>
-                    </a:ln>
-                  </pic:spPr>
-                </pic:pic>
-              </a:graphicData>
-            </a:graphic>
-            <wp14:sizeRelH relativeFrom="margin">
-              <wp14:pctWidth>0</wp14:pctWidth>
-            </wp14:sizeRelH>
-            <wp14:sizeRelV relativeFrom="margin">
-              <wp14:pctHeight>0</wp14:pctHeight>
-            </wp14:sizeRelV>
-          </wp:anchor>
-        </w:drawing>
-      </w:r>
       <w:r>
         <w:rPr>
           <w:b/>
           <w:sz w:val="28"/>
         </w:rPr>
-        <w:t>Lập báo cáo thống kê (kho)</w:t>
-      </w:r>
-      <w:bookmarkEnd w:id="9"/>
-    </w:p>
-    <w:p>
-      <w:pPr>
-        <w:pStyle w:val="ListParagraph"/>
-        <w:rPr>
-          <w:b/>
-          <w:sz w:val="28"/>
-        </w:rPr>
-      </w:pPr>
+        <w:t>Giao diện:</w:t>
+      </w:r>
     </w:p>
     <w:p>
       <w:pPr>
         <w:pStyle w:val="ListParagraph"/>
         <w:numPr>
           <w:ilvl w:val="1"/>
-          <w:numId w:val="28"/>
+          <w:numId w:val="38"/>
         </w:numPr>
-        <w:outlineLvl w:val="3"/>
         <w:rPr>
           <w:b/>
           <w:sz w:val="28"/>
         </w:rPr>
       </w:pPr>
-      <w:bookmarkStart w:id="10" w:name="_Toc6382377"/>
       <w:r>
         <w:rPr>
           <w:b/>
           <w:sz w:val="28"/>
         </w:rPr>
-        <w:t>Quản lý bán hàng</w:t>
-      </w:r>
-      <w:bookmarkEnd w:id="10"/>
-    </w:p>
-    <w:p>
-      <w:pPr>
-        <w:pStyle w:val="ListParagraph"/>
-        <w:ind w:left="2160" w:firstLine="0"/>
-        <w:rPr>
-          <w:b/>
-          <w:sz w:val="28"/>
-        </w:rPr>
-      </w:pPr>
-      <w:r>
-        <w:rPr>
-          <w:noProof/>
-        </w:rPr>
-        <w:lastRenderedPageBreak/>
-        <mc:AlternateContent>
-          <mc:Choice Requires="wps">
-            <w:drawing>
-              <wp:anchor distT="0" distB="0" distL="114299" distR="114299" simplePos="0" relativeHeight="251653120" behindDoc="0" locked="0" layoutInCell="1" allowOverlap="1">
-                <wp:simplePos x="0" y="0"/>
-                <wp:positionH relativeFrom="column">
-                  <wp:posOffset>2747009</wp:posOffset>
-                </wp:positionH>
-                <wp:positionV relativeFrom="paragraph">
-                  <wp:posOffset>840105</wp:posOffset>
-                </wp:positionV>
-                <wp:extent cx="0" cy="485775"/>
-                <wp:effectExtent l="0" t="0" r="19050" b="9525"/>
-                <wp:wrapNone/>
-                <wp:docPr id="1" name="Straight Connector 11"/>
-                <wp:cNvGraphicFramePr>
-                  <a:graphicFrameLocks xmlns:a="http://schemas.openxmlformats.org/drawingml/2006/main"/>
-                </wp:cNvGraphicFramePr>
-                <a:graphic xmlns:a="http://schemas.openxmlformats.org/drawingml/2006/main">
-                  <a:graphicData uri="http://schemas.microsoft.com/office/word/2010/wordprocessingShape">
-                    <wps:wsp>
-                      <wps:cNvCnPr>
-                        <a:cxnSpLocks/>
-                      </wps:cNvCnPr>
-                      <wps:spPr>
-                        <a:xfrm>
-                          <a:off x="0" y="0"/>
-                          <a:ext cx="0" cy="485775"/>
-                        </a:xfrm>
-                        <a:prstGeom prst="line">
-                          <a:avLst/>
-                        </a:prstGeom>
-                        <a:noFill/>
-                        <a:ln w="6350" cap="flat" cmpd="sng" algn="ctr">
-                          <a:solidFill>
-                            <a:srgbClr val="FF0000"/>
-                          </a:solidFill>
-                          <a:prstDash val="solid"/>
-                          <a:miter lim="800000"/>
-                        </a:ln>
-                        <a:effectLst/>
-                      </wps:spPr>
-                      <wps:bodyPr/>
-                    </wps:wsp>
-                  </a:graphicData>
-                </a:graphic>
-                <wp14:sizeRelH relativeFrom="page">
-                  <wp14:pctWidth>0</wp14:pctWidth>
-                </wp14:sizeRelH>
-                <wp14:sizeRelV relativeFrom="page">
-                  <wp14:pctHeight>0</wp14:pctHeight>
-                </wp14:sizeRelV>
-              </wp:anchor>
-            </w:drawing>
-          </mc:Choice>
-          <mc:Fallback>
-            <w:pict>
-              <v:line w14:anchorId="09F023BB" id="Straight Connector 11" o:spid="_x0000_s1026" style="position:absolute;z-index:251653120;visibility:visible;mso-wrap-style:square;mso-width-percent:0;mso-height-percent:0;mso-wrap-distance-left:3.17497mm;mso-wrap-distance-top:0;mso-wrap-distance-right:3.17497mm;mso-wrap-distance-bottom:0;mso-position-horizontal:absolute;mso-position-horizontal-relative:text;mso-position-vertical:absolute;mso-position-vertical-relative:text;mso-width-percent:0;mso-height-percent:0;mso-width-relative:page;mso-height-relative:page" from="216.3pt,66.15pt" to="216.3pt,104.4pt" o:gfxdata="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" strokecolor="red" strokeweight=".5pt">
-                <v:stroke joinstyle="miter"/>
-                <o:lock v:ext="edit" shapetype="f"/>
-              </v:line>
-            </w:pict>
-          </mc:Fallback>
-        </mc:AlternateContent>
-      </w:r>
-      <w:r>
-        <w:rPr>
-          <w:noProof/>
-        </w:rPr>
-        <w:drawing>
-          <wp:anchor distT="0" distB="0" distL="114300" distR="114300" simplePos="0" relativeHeight="251651072" behindDoc="0" locked="0" layoutInCell="1" allowOverlap="1">
-            <wp:simplePos x="0" y="0"/>
-            <wp:positionH relativeFrom="margin">
-              <wp:align>center</wp:align>
-            </wp:positionH>
-            <wp:positionV relativeFrom="paragraph">
-              <wp:posOffset>544830</wp:posOffset>
-            </wp:positionV>
-            <wp:extent cx="2771775" cy="3771900"/>
-            <wp:effectExtent l="0" t="0" r="0" b="0"/>
-            <wp:wrapTopAndBottom/>
-            <wp:docPr id="17" name="Picture 9"/>
-            <wp:cNvGraphicFramePr>
-              <a:graphicFrameLocks xmlns:a="http://schemas.openxmlformats.org/drawingml/2006/main" noChangeAspect="1"/>
-            </wp:cNvGraphicFramePr>
-            <a:graphic xmlns:a="http://schemas.openxmlformats.org/drawingml/2006/main">
-              <a:graphicData uri="http://schemas.openxmlformats.org/drawingml/2006/picture">
-                <pic:pic xmlns:pic="http://schemas.openxmlformats.org/drawingml/2006/picture">
-                  <pic:nvPicPr>
-                    <pic:cNvPr id="0" name="Picture 9"/>
-                    <pic:cNvPicPr>
-                      <a:picLocks noChangeAspect="1" noChangeArrowheads="1"/>
-                    </pic:cNvPicPr>
-                  </pic:nvPicPr>
-                  <pic:blipFill>
-                    <a:blip r:embed="rId15">
-                      <a:extLst>
-                        <a:ext uri="{28A0092B-C50C-407E-A947-70E740481C1C}">
-                          <a14:useLocalDpi xmlns:a14="http://schemas.microsoft.com/office/drawing/2010/main" val="0"/>
-                        </a:ext>
-                      </a:extLst>
-                    </a:blip>
-                    <a:srcRect/>
-                    <a:stretch>
-                      <a:fillRect/>
-                    </a:stretch>
-                  </pic:blipFill>
-                  <pic:spPr bwMode="auto">
-                    <a:xfrm>
-                      <a:off x="0" y="0"/>
-                      <a:ext cx="2771775" cy="3771900"/>
-                    </a:xfrm>
-                    <a:prstGeom prst="rect">
-                      <a:avLst/>
-                    </a:prstGeom>
-                    <a:noFill/>
-                    <a:ln>
-                      <a:noFill/>
-                    </a:ln>
-                  </pic:spPr>
-                </pic:pic>
-              </a:graphicData>
-            </a:graphic>
-            <wp14:sizeRelH relativeFrom="page">
-              <wp14:pctWidth>0</wp14:pctWidth>
-            </wp14:sizeRelH>
-            <wp14:sizeRelV relativeFrom="page">
-              <wp14:pctHeight>0</wp14:pctHeight>
-            </wp14:sizeRelV>
-          </wp:anchor>
-        </w:drawing>
-      </w:r>
-    </w:p>
-    <w:p>
-      <w:pPr>
-        <w:pStyle w:val="ListParagraph"/>
-        <w:numPr>
-          <w:ilvl w:val="1"/>
-          <w:numId w:val="28"/>
-        </w:numPr>
-        <w:outlineLvl w:val="3"/>
-        <w:rPr>
-          <w:b/>
-          <w:sz w:val="28"/>
-        </w:rPr>
-      </w:pPr>
-      <w:bookmarkStart w:id="11" w:name="_Toc6382378"/>
-      <w:r>
-        <w:rPr>
-          <w:noProof/>
-        </w:rPr>
-        <w:lastRenderedPageBreak/>
-        <w:drawing>
-          <wp:anchor distT="0" distB="0" distL="114300" distR="114300" simplePos="0" relativeHeight="251650048" behindDoc="0" locked="0" layoutInCell="1" allowOverlap="1">
-            <wp:simplePos x="0" y="0"/>
-            <wp:positionH relativeFrom="margin">
-              <wp:align>center</wp:align>
-            </wp:positionH>
-            <wp:positionV relativeFrom="paragraph">
-              <wp:posOffset>381000</wp:posOffset>
-            </wp:positionV>
-            <wp:extent cx="4718050" cy="8467725"/>
-            <wp:effectExtent l="0" t="0" r="0" b="0"/>
-            <wp:wrapTopAndBottom/>
-            <wp:docPr id="16" name="Picture 8"/>
-            <wp:cNvGraphicFramePr>
-              <a:graphicFrameLocks xmlns:a="http://schemas.openxmlformats.org/drawingml/2006/main" noChangeAspect="1"/>
-            </wp:cNvGraphicFramePr>
-            <a:graphic xmlns:a="http://schemas.openxmlformats.org/drawingml/2006/main">
-              <a:graphicData uri="http://schemas.openxmlformats.org/drawingml/2006/picture">
-                <pic:pic xmlns:pic="http://schemas.openxmlformats.org/drawingml/2006/picture">
-                  <pic:nvPicPr>
-                    <pic:cNvPr id="0" name="Picture 8"/>
-                    <pic:cNvPicPr>
-                      <a:picLocks noChangeAspect="1" noChangeArrowheads="1"/>
-                    </pic:cNvPicPr>
-                  </pic:nvPicPr>
-                  <pic:blipFill>
-                    <a:blip r:embed="rId16">
-                      <a:extLst>
-                        <a:ext uri="{28A0092B-C50C-407E-A947-70E740481C1C}">
-                          <a14:useLocalDpi xmlns:a14="http://schemas.microsoft.com/office/drawing/2010/main" val="0"/>
-                        </a:ext>
-                      </a:extLst>
-                    </a:blip>
-                    <a:srcRect/>
-                    <a:stretch>
-                      <a:fillRect/>
-                    </a:stretch>
-                  </pic:blipFill>
-                  <pic:spPr bwMode="auto">
-                    <a:xfrm>
-                      <a:off x="0" y="0"/>
-                      <a:ext cx="4718050" cy="8467725"/>
-                    </a:xfrm>
-                    <a:prstGeom prst="rect">
-                      <a:avLst/>
-                    </a:prstGeom>
-                    <a:noFill/>
-                    <a:ln>
-                      <a:noFill/>
-                    </a:ln>
-                  </pic:spPr>
-                </pic:pic>
-              </a:graphicData>
-            </a:graphic>
-            <wp14:sizeRelH relativeFrom="margin">
-              <wp14:pctWidth>0</wp14:pctWidth>
-            </wp14:sizeRelH>
-            <wp14:sizeRelV relativeFrom="margin">
-              <wp14:pctHeight>0</wp14:pctHeight>
-            </wp14:sizeRelV>
-          </wp:anchor>
-        </w:drawing>
-      </w:r>
-      <w:r>
-        <w:rPr>
-          <w:b/>
-          <w:sz w:val="28"/>
-        </w:rPr>
-        <w:t>Bán hàng</w:t>
-      </w:r>
-      <w:bookmarkEnd w:id="11"/>
-    </w:p>
-    <w:p>
-      <w:pPr>
-        <w:pStyle w:val="ListParagraph"/>
-        <w:numPr>
-          <w:ilvl w:val="1"/>
-          <w:numId w:val="28"/>
-        </w:numPr>
-        <w:outlineLvl w:val="3"/>
-        <w:rPr>
-          <w:b/>
-          <w:sz w:val="28"/>
-        </w:rPr>
-      </w:pPr>
-      <w:bookmarkStart w:id="12" w:name="_Toc6382379"/>
-      <w:r>
-        <w:rPr>
-          <w:noProof/>
-        </w:rPr>
-        <w:lastRenderedPageBreak/>
-        <w:drawing>
-          <wp:anchor distT="0" distB="0" distL="114300" distR="114300" simplePos="0" relativeHeight="251655168" behindDoc="0" locked="0" layoutInCell="1" allowOverlap="1">
-            <wp:simplePos x="0" y="0"/>
-            <wp:positionH relativeFrom="page">
-              <wp:align>center</wp:align>
-            </wp:positionH>
-            <wp:positionV relativeFrom="paragraph">
-              <wp:posOffset>413385</wp:posOffset>
-            </wp:positionV>
-            <wp:extent cx="2581275" cy="4438650"/>
-            <wp:effectExtent l="0" t="0" r="0" b="0"/>
-            <wp:wrapTopAndBottom/>
-            <wp:docPr id="15" name="Picture 13"/>
-            <wp:cNvGraphicFramePr>
-              <a:graphicFrameLocks xmlns:a="http://schemas.openxmlformats.org/drawingml/2006/main" noChangeAspect="1"/>
-            </wp:cNvGraphicFramePr>
-            <a:graphic xmlns:a="http://schemas.openxmlformats.org/drawingml/2006/main">
-              <a:graphicData uri="http://schemas.openxmlformats.org/drawingml/2006/picture">
-                <pic:pic xmlns:pic="http://schemas.openxmlformats.org/drawingml/2006/picture">
-                  <pic:nvPicPr>
-                    <pic:cNvPr id="0" name="Picture 13"/>
-                    <pic:cNvPicPr>
-                      <a:picLocks noChangeAspect="1" noChangeArrowheads="1"/>
-                    </pic:cNvPicPr>
-                  </pic:nvPicPr>
-                  <pic:blipFill>
-                    <a:blip r:embed="rId17">
-                      <a:extLst>
-                        <a:ext uri="{28A0092B-C50C-407E-A947-70E740481C1C}">
-                          <a14:useLocalDpi xmlns:a14="http://schemas.microsoft.com/office/drawing/2010/main" val="0"/>
-                        </a:ext>
-                      </a:extLst>
-                    </a:blip>
-                    <a:srcRect/>
-                    <a:stretch>
-                      <a:fillRect/>
-                    </a:stretch>
-                  </pic:blipFill>
-                  <pic:spPr bwMode="auto">
-                    <a:xfrm>
-                      <a:off x="0" y="0"/>
-                      <a:ext cx="2581275" cy="4438650"/>
-                    </a:xfrm>
-                    <a:prstGeom prst="rect">
-                      <a:avLst/>
-                    </a:prstGeom>
-                    <a:noFill/>
-                    <a:ln>
-                      <a:noFill/>
-                    </a:ln>
-                  </pic:spPr>
-                </pic:pic>
-              </a:graphicData>
-            </a:graphic>
-            <wp14:sizeRelH relativeFrom="page">
-              <wp14:pctWidth>0</wp14:pctWidth>
-            </wp14:sizeRelH>
-            <wp14:sizeRelV relativeFrom="page">
-              <wp14:pctHeight>0</wp14:pctHeight>
-            </wp14:sizeRelV>
-          </wp:anchor>
-        </w:drawing>
-      </w:r>
-      <w:r>
-        <w:rPr>
-          <w:b/>
-          <w:sz w:val="28"/>
-        </w:rPr>
-        <w:t>Lập báo cáo thống kê (bán hàng)</w:t>
-      </w:r>
-      <w:bookmarkEnd w:id="12"/>
-    </w:p>
-    <w:p>
-      <w:pPr>
-        <w:pStyle w:val="ListParagraph"/>
-        <w:numPr>
-          <w:ilvl w:val="1"/>
-          <w:numId w:val="28"/>
-        </w:numPr>
-        <w:outlineLvl w:val="3"/>
-        <w:rPr>
-          <w:b/>
-          <w:sz w:val="28"/>
-        </w:rPr>
-      </w:pPr>
-      <w:bookmarkStart w:id="13" w:name="_Toc6382380"/>
-      <w:r>
-        <w:rPr>
-          <w:noProof/>
-        </w:rPr>
-        <w:drawing>
-          <wp:anchor distT="0" distB="0" distL="114300" distR="114300" simplePos="0" relativeHeight="251656192" behindDoc="0" locked="0" layoutInCell="1" allowOverlap="1">
-            <wp:simplePos x="0" y="0"/>
-            <wp:positionH relativeFrom="page">
-              <wp:posOffset>2470150</wp:posOffset>
-            </wp:positionH>
-            <wp:positionV relativeFrom="paragraph">
-              <wp:posOffset>4953000</wp:posOffset>
-            </wp:positionV>
-            <wp:extent cx="2837815" cy="2965450"/>
-            <wp:effectExtent l="0" t="0" r="0" b="0"/>
-            <wp:wrapTopAndBottom/>
-            <wp:docPr id="14" name="Picture 14"/>
-            <wp:cNvGraphicFramePr>
-              <a:graphicFrameLocks xmlns:a="http://schemas.openxmlformats.org/drawingml/2006/main" noChangeAspect="1"/>
-            </wp:cNvGraphicFramePr>
-            <a:graphic xmlns:a="http://schemas.openxmlformats.org/drawingml/2006/main">
-              <a:graphicData uri="http://schemas.openxmlformats.org/drawingml/2006/picture">
-                <pic:pic xmlns:pic="http://schemas.openxmlformats.org/drawingml/2006/picture">
-                  <pic:nvPicPr>
-                    <pic:cNvPr id="0" name="Picture 14"/>
-                    <pic:cNvPicPr>
-                      <a:picLocks noChangeAspect="1" noChangeArrowheads="1"/>
-                    </pic:cNvPicPr>
-                  </pic:nvPicPr>
-                  <pic:blipFill>
-                    <a:blip r:embed="rId18">
-                      <a:extLst>
-                        <a:ext uri="{28A0092B-C50C-407E-A947-70E740481C1C}">
-                          <a14:useLocalDpi xmlns:a14="http://schemas.microsoft.com/office/drawing/2010/main" val="0"/>
-                        </a:ext>
-                      </a:extLst>
-                    </a:blip>
-                    <a:srcRect/>
-                    <a:stretch>
-                      <a:fillRect/>
-                    </a:stretch>
-                  </pic:blipFill>
-                  <pic:spPr bwMode="auto">
-                    <a:xfrm>
-                      <a:off x="0" y="0"/>
-                      <a:ext cx="2837815" cy="2965450"/>
-                    </a:xfrm>
-                    <a:prstGeom prst="rect">
-                      <a:avLst/>
-                    </a:prstGeom>
-                    <a:noFill/>
-                    <a:ln>
-                      <a:noFill/>
-                    </a:ln>
-                  </pic:spPr>
-                </pic:pic>
-              </a:graphicData>
-            </a:graphic>
-            <wp14:sizeRelH relativeFrom="margin">
-              <wp14:pctWidth>0</wp14:pctWidth>
-            </wp14:sizeRelH>
-            <wp14:sizeRelV relativeFrom="margin">
-              <wp14:pctHeight>0</wp14:pctHeight>
-            </wp14:sizeRelV>
-          </wp:anchor>
-        </w:drawing>
-      </w:r>
-      <w:r>
-        <w:rPr>
-          <w:b/>
-          <w:sz w:val="28"/>
-        </w:rPr>
-        <w:t>Quản lý nhân viên</w:t>
-      </w:r>
-      <w:bookmarkEnd w:id="13"/>
-    </w:p>
-    <w:p>
-      <w:pPr>
-        <w:pStyle w:val="ListParagraph"/>
-        <w:numPr>
-          <w:ilvl w:val="1"/>
-          <w:numId w:val="28"/>
-        </w:numPr>
-        <w:outlineLvl w:val="3"/>
-        <w:rPr>
-          <w:b/>
-          <w:sz w:val="28"/>
-        </w:rPr>
-      </w:pPr>
-      <w:bookmarkStart w:id="14" w:name="_Toc6382381"/>
-      <w:r>
-        <w:rPr>
-          <w:noProof/>
-        </w:rPr>
-        <w:lastRenderedPageBreak/>
-        <w:drawing>
-          <wp:anchor distT="0" distB="0" distL="114300" distR="114300" simplePos="0" relativeHeight="251670528" behindDoc="0" locked="0" layoutInCell="1" allowOverlap="1">
-            <wp:simplePos x="0" y="0"/>
-            <wp:positionH relativeFrom="column">
-              <wp:posOffset>457200</wp:posOffset>
-            </wp:positionH>
-            <wp:positionV relativeFrom="paragraph">
-              <wp:posOffset>506730</wp:posOffset>
-            </wp:positionV>
-            <wp:extent cx="4105275" cy="3200400"/>
-            <wp:effectExtent l="0" t="0" r="0" b="0"/>
-            <wp:wrapTopAndBottom/>
-            <wp:docPr id="36" name="Picture 2"/>
-            <wp:cNvGraphicFramePr>
-              <a:graphicFrameLocks xmlns:a="http://schemas.openxmlformats.org/drawingml/2006/main" noChangeAspect="1"/>
-            </wp:cNvGraphicFramePr>
-            <a:graphic xmlns:a="http://schemas.openxmlformats.org/drawingml/2006/main">
-              <a:graphicData uri="http://schemas.openxmlformats.org/drawingml/2006/picture">
-                <pic:pic xmlns:pic="http://schemas.openxmlformats.org/drawingml/2006/picture">
-                  <pic:nvPicPr>
-                    <pic:cNvPr id="0" name="Picture 2"/>
-                    <pic:cNvPicPr>
-                      <a:picLocks noChangeAspect="1" noChangeArrowheads="1"/>
-                    </pic:cNvPicPr>
-                  </pic:nvPicPr>
-                  <pic:blipFill>
-                    <a:blip r:embed="rId19">
-                      <a:extLst>
-                        <a:ext uri="{28A0092B-C50C-407E-A947-70E740481C1C}">
-                          <a14:useLocalDpi xmlns:a14="http://schemas.microsoft.com/office/drawing/2010/main" val="0"/>
-                        </a:ext>
-                      </a:extLst>
-                    </a:blip>
-                    <a:srcRect/>
-                    <a:stretch>
-                      <a:fillRect/>
-                    </a:stretch>
-                  </pic:blipFill>
-                  <pic:spPr bwMode="auto">
-                    <a:xfrm>
-                      <a:off x="0" y="0"/>
-                      <a:ext cx="4105275" cy="3200400"/>
-                    </a:xfrm>
-                    <a:prstGeom prst="rect">
-                      <a:avLst/>
-                    </a:prstGeom>
-                    <a:noFill/>
-                    <a:ln>
-                      <a:noFill/>
-                    </a:ln>
-                  </pic:spPr>
-                </pic:pic>
-              </a:graphicData>
-            </a:graphic>
-            <wp14:sizeRelH relativeFrom="page">
-              <wp14:pctWidth>0</wp14:pctWidth>
-            </wp14:sizeRelH>
-            <wp14:sizeRelV relativeFrom="page">
-              <wp14:pctHeight>0</wp14:pctHeight>
-            </wp14:sizeRelV>
-          </wp:anchor>
-        </w:drawing>
-      </w:r>
-      <w:r>
-        <w:rPr>
-          <w:b/>
-          <w:sz w:val="28"/>
-        </w:rPr>
-        <w:t>Cập nhật giá tự động</w:t>
-      </w:r>
-      <w:bookmarkEnd w:id="14"/>
-    </w:p>
-    <w:p>
-      <w:pPr>
-        <w:pStyle w:val="ListParagraph"/>
-        <w:ind w:left="2160" w:firstLine="0"/>
-        <w:rPr>
-          <w:b/>
-          <w:sz w:val="28"/>
-        </w:rPr>
-      </w:pPr>
-    </w:p>
-    <w:p>
-      <w:pPr>
-        <w:pStyle w:val="ListParagraph"/>
-        <w:numPr>
-          <w:ilvl w:val="0"/>
-          <w:numId w:val="28"/>
-        </w:numPr>
-        <w:outlineLvl w:val="2"/>
-        <w:rPr>
-          <w:b/>
-          <w:sz w:val="28"/>
-        </w:rPr>
-      </w:pPr>
-      <w:r>
-        <w:rPr>
-          <w:b/>
-          <w:sz w:val="28"/>
-        </w:rPr>
-        <w:br w:type="column"/>
-      </w:r>
-      <w:bookmarkStart w:id="15" w:name="_Toc6382382"/>
-      <w:r>
-        <w:rPr>
-          <w:noProof/>
-        </w:rPr>
-        <w:lastRenderedPageBreak/>
-        <w:drawing>
-          <wp:anchor distT="0" distB="0" distL="114300" distR="114300" simplePos="0" relativeHeight="251657216" behindDoc="0" locked="0" layoutInCell="1" allowOverlap="1">
-            <wp:simplePos x="0" y="0"/>
-            <wp:positionH relativeFrom="margin">
-              <wp:posOffset>-238125</wp:posOffset>
-            </wp:positionH>
-            <wp:positionV relativeFrom="paragraph">
-              <wp:posOffset>571500</wp:posOffset>
-            </wp:positionV>
-            <wp:extent cx="5724525" cy="3819525"/>
-            <wp:effectExtent l="0" t="0" r="0" b="0"/>
-            <wp:wrapTopAndBottom/>
-            <wp:docPr id="13" name="Picture 17"/>
-            <wp:cNvGraphicFramePr>
-              <a:graphicFrameLocks xmlns:a="http://schemas.openxmlformats.org/drawingml/2006/main" noChangeAspect="1"/>
-            </wp:cNvGraphicFramePr>
-            <a:graphic xmlns:a="http://schemas.openxmlformats.org/drawingml/2006/main">
-              <a:graphicData uri="http://schemas.openxmlformats.org/drawingml/2006/picture">
-                <pic:pic xmlns:pic="http://schemas.openxmlformats.org/drawingml/2006/picture">
-                  <pic:nvPicPr>
-                    <pic:cNvPr id="0" name="Picture 17"/>
-                    <pic:cNvPicPr>
-                      <a:picLocks noChangeAspect="1" noChangeArrowheads="1"/>
-                    </pic:cNvPicPr>
-                  </pic:nvPicPr>
-                  <pic:blipFill>
-                    <a:blip r:embed="rId20">
-                      <a:extLst>
-                        <a:ext uri="{28A0092B-C50C-407E-A947-70E740481C1C}">
-                          <a14:useLocalDpi xmlns:a14="http://schemas.microsoft.com/office/drawing/2010/main" val="0"/>
-                        </a:ext>
-                      </a:extLst>
-                    </a:blip>
-                    <a:srcRect/>
-                    <a:stretch>
-                      <a:fillRect/>
-                    </a:stretch>
-                  </pic:blipFill>
-                  <pic:spPr bwMode="auto">
-                    <a:xfrm>
-                      <a:off x="0" y="0"/>
-                      <a:ext cx="5724525" cy="3819525"/>
-                    </a:xfrm>
-                    <a:prstGeom prst="rect">
-                      <a:avLst/>
-                    </a:prstGeom>
-                    <a:noFill/>
-                    <a:ln>
-                      <a:noFill/>
-                    </a:ln>
-                  </pic:spPr>
-                </pic:pic>
-              </a:graphicData>
-            </a:graphic>
-            <wp14:sizeRelH relativeFrom="page">
-              <wp14:pctWidth>0</wp14:pctWidth>
-            </wp14:sizeRelH>
-            <wp14:sizeRelV relativeFrom="page">
-              <wp14:pctHeight>0</wp14:pctHeight>
-            </wp14:sizeRelV>
-          </wp:anchor>
-        </w:drawing>
-      </w:r>
-      <w:r>
-        <w:rPr>
-          <w:b/>
-          <w:sz w:val="28"/>
-        </w:rPr>
-        <w:t>Use Case Diagram</w:t>
-      </w:r>
-      <w:bookmarkEnd w:id="15"/>
-    </w:p>
-    <w:p>
-      <w:pPr>
-        <w:pStyle w:val="ListParagraph"/>
-        <w:ind w:left="1440" w:firstLine="0"/>
-        <w:rPr>
-          <w:b/>
-          <w:sz w:val="28"/>
-        </w:rPr>
-      </w:pPr>
-      <w:r>
-        <w:rPr>
-          <w:b/>
-          <w:sz w:val="28"/>
-        </w:rPr>
-        <w:br w:type="column"/>
-      </w:r>
-    </w:p>
-    <w:p>
-      <w:pPr>
-        <w:pStyle w:val="ListParagraph"/>
-        <w:ind w:left="1440" w:firstLine="0"/>
-        <w:rPr>
-          <w:b/>
-          <w:sz w:val="28"/>
-        </w:rPr>
-      </w:pPr>
-      <w:r>
-        <w:rPr>
-          <w:noProof/>
-        </w:rPr>
-        <w:drawing>
-          <wp:anchor distT="0" distB="0" distL="114300" distR="114300" simplePos="0" relativeHeight="251658240" behindDoc="0" locked="0" layoutInCell="1" allowOverlap="1">
-            <wp:simplePos x="0" y="0"/>
-            <wp:positionH relativeFrom="margin">
-              <wp:posOffset>-342900</wp:posOffset>
-            </wp:positionH>
-            <wp:positionV relativeFrom="paragraph">
-              <wp:posOffset>1120140</wp:posOffset>
-            </wp:positionV>
-            <wp:extent cx="5657850" cy="3819525"/>
-            <wp:effectExtent l="0" t="0" r="0" b="0"/>
-            <wp:wrapTopAndBottom/>
-            <wp:docPr id="12" name="Picture 23"/>
-            <wp:cNvGraphicFramePr>
-              <a:graphicFrameLocks xmlns:a="http://schemas.openxmlformats.org/drawingml/2006/main" noChangeAspect="1"/>
-            </wp:cNvGraphicFramePr>
-            <a:graphic xmlns:a="http://schemas.openxmlformats.org/drawingml/2006/main">
-              <a:graphicData uri="http://schemas.openxmlformats.org/drawingml/2006/picture">
-                <pic:pic xmlns:pic="http://schemas.openxmlformats.org/drawingml/2006/picture">
-                  <pic:nvPicPr>
-                    <pic:cNvPr id="0" name="Picture 23"/>
-                    <pic:cNvPicPr>
-                      <a:picLocks noChangeAspect="1" noChangeArrowheads="1"/>
-                    </pic:cNvPicPr>
-                  </pic:nvPicPr>
-                  <pic:blipFill>
-                    <a:blip r:embed="rId21">
-                      <a:extLst>
-                        <a:ext uri="{28A0092B-C50C-407E-A947-70E740481C1C}">
-                          <a14:useLocalDpi xmlns:a14="http://schemas.microsoft.com/office/drawing/2010/main" val="0"/>
-                        </a:ext>
-                      </a:extLst>
-                    </a:blip>
-                    <a:srcRect/>
-                    <a:stretch>
-                      <a:fillRect/>
-                    </a:stretch>
-                  </pic:blipFill>
-                  <pic:spPr bwMode="auto">
-                    <a:xfrm>
-                      <a:off x="0" y="0"/>
-                      <a:ext cx="5657850" cy="3819525"/>
-                    </a:xfrm>
-                    <a:prstGeom prst="rect">
-                      <a:avLst/>
-                    </a:prstGeom>
-                    <a:noFill/>
-                    <a:ln>
-                      <a:noFill/>
-                    </a:ln>
-                  </pic:spPr>
-                </pic:pic>
-              </a:graphicData>
-            </a:graphic>
-            <wp14:sizeRelH relativeFrom="page">
-              <wp14:pctWidth>0</wp14:pctWidth>
-            </wp14:sizeRelH>
-            <wp14:sizeRelV relativeFrom="page">
-              <wp14:pctHeight>0</wp14:pctHeight>
-            </wp14:sizeRelV>
-          </wp:anchor>
-        </w:drawing>
-      </w:r>
-      <w:r>
-        <w:rPr>
-          <w:b/>
-          <w:sz w:val="28"/>
-        </w:rPr>
-        <w:br w:type="column"/>
-      </w:r>
-    </w:p>
-    <w:p>
-      <w:pPr>
-        <w:pStyle w:val="ListParagraph"/>
-        <w:ind w:left="1440" w:firstLine="0"/>
-        <w:rPr>
-          <w:b/>
-          <w:sz w:val="28"/>
-        </w:rPr>
-      </w:pPr>
-      <w:r>
-        <w:rPr>
-          <w:noProof/>
-        </w:rPr>
-        <w:drawing>
-          <wp:anchor distT="0" distB="0" distL="114300" distR="114300" simplePos="0" relativeHeight="251659264" behindDoc="0" locked="0" layoutInCell="1" allowOverlap="1">
-            <wp:simplePos x="0" y="0"/>
-            <wp:positionH relativeFrom="margin">
-              <wp:align>center</wp:align>
-            </wp:positionH>
-            <wp:positionV relativeFrom="paragraph">
-              <wp:posOffset>0</wp:posOffset>
-            </wp:positionV>
-            <wp:extent cx="4229100" cy="3819525"/>
-            <wp:effectExtent l="0" t="0" r="0" b="0"/>
-            <wp:wrapTopAndBottom/>
-            <wp:docPr id="11" name="Picture 27"/>
-            <wp:cNvGraphicFramePr>
-              <a:graphicFrameLocks xmlns:a="http://schemas.openxmlformats.org/drawingml/2006/main" noChangeAspect="1"/>
-            </wp:cNvGraphicFramePr>
-            <a:graphic xmlns:a="http://schemas.openxmlformats.org/drawingml/2006/main">
-              <a:graphicData uri="http://schemas.openxmlformats.org/drawingml/2006/picture">
-                <pic:pic xmlns:pic="http://schemas.openxmlformats.org/drawingml/2006/picture">
-                  <pic:nvPicPr>
-                    <pic:cNvPr id="0" name="Picture 27"/>
-                    <pic:cNvPicPr>
-                      <a:picLocks noChangeAspect="1" noChangeArrowheads="1"/>
-                    </pic:cNvPicPr>
-                  </pic:nvPicPr>
-                  <pic:blipFill>
-                    <a:blip r:embed="rId22">
-                      <a:extLst>
-                        <a:ext uri="{28A0092B-C50C-407E-A947-70E740481C1C}">
-                          <a14:useLocalDpi xmlns:a14="http://schemas.microsoft.com/office/drawing/2010/main" val="0"/>
-                        </a:ext>
-                      </a:extLst>
-                    </a:blip>
-                    <a:srcRect/>
-                    <a:stretch>
-                      <a:fillRect/>
-                    </a:stretch>
-                  </pic:blipFill>
-                  <pic:spPr bwMode="auto">
-                    <a:xfrm>
-                      <a:off x="0" y="0"/>
-                      <a:ext cx="4229100" cy="3819525"/>
-                    </a:xfrm>
-                    <a:prstGeom prst="rect">
-                      <a:avLst/>
-                    </a:prstGeom>
-                    <a:noFill/>
-                    <a:ln>
-                      <a:noFill/>
-                    </a:ln>
-                  </pic:spPr>
-                </pic:pic>
-              </a:graphicData>
-            </a:graphic>
-            <wp14:sizeRelH relativeFrom="page">
-              <wp14:pctWidth>0</wp14:pctWidth>
-            </wp14:sizeRelH>
-            <wp14:sizeRelV relativeFrom="page">
-              <wp14:pctHeight>0</wp14:pctHeight>
-            </wp14:sizeRelV>
-          </wp:anchor>
-        </w:drawing>
-      </w:r>
-    </w:p>
-    <w:p>
-      <w:pPr>
-        <w:pStyle w:val="ListParagraph"/>
-        <w:numPr>
-          <w:ilvl w:val="0"/>
-          <w:numId w:val="28"/>
-        </w:numPr>
-        <w:outlineLvl w:val="2"/>
-        <w:rPr>
-          <w:b/>
-          <w:sz w:val="28"/>
-        </w:rPr>
-      </w:pPr>
-      <w:bookmarkStart w:id="16" w:name="_Toc6382383"/>
-      <w:r>
-        <w:rPr>
-          <w:b/>
-          <w:sz w:val="28"/>
-        </w:rPr>
-        <w:t>Sequence Diagram</w:t>
-      </w:r>
-      <w:bookmarkEnd w:id="16"/>
-    </w:p>
-    <w:p>
-      <w:pPr>
-        <w:pStyle w:val="ListParagraph"/>
-        <w:numPr>
-          <w:ilvl w:val="2"/>
-          <w:numId w:val="27"/>
-        </w:numPr>
-        <w:outlineLvl w:val="3"/>
-        <w:rPr>
-          <w:b/>
-          <w:sz w:val="28"/>
-        </w:rPr>
-      </w:pPr>
-      <w:r>
-        <w:rPr>
-          <w:b/>
-          <w:sz w:val="28"/>
-        </w:rPr>
-        <w:br w:type="column"/>
-      </w:r>
-      <w:bookmarkStart w:id="17" w:name="_Toc6382384"/>
-      <w:r>
-        <w:rPr>
-          <w:b/>
-          <w:sz w:val="28"/>
-        </w:rPr>
-        <w:lastRenderedPageBreak/>
-        <w:t>Quản lý kho</w:t>
-      </w:r>
-      <w:bookmarkEnd w:id="17"/>
-    </w:p>
-    <w:p>
-      <w:pPr>
-        <w:pStyle w:val="ListParagraph"/>
-        <w:numPr>
-          <w:ilvl w:val="1"/>
-          <w:numId w:val="28"/>
-        </w:numPr>
-        <w:outlineLvl w:val="3"/>
-        <w:rPr>
-          <w:b/>
-          <w:sz w:val="28"/>
-        </w:rPr>
-      </w:pPr>
-      <w:bookmarkStart w:id="18" w:name="_Toc6382385"/>
-      <w:r>
-        <w:rPr>
-          <w:b/>
-          <w:sz w:val="28"/>
-        </w:rPr>
-        <w:t>Nhập hàng</w:t>
-      </w:r>
-      <w:bookmarkEnd w:id="18"/>
-    </w:p>
-    <w:p>
-      <w:pPr>
-        <w:pStyle w:val="ListParagraph"/>
-        <w:ind w:left="1800" w:firstLine="0"/>
-        <w:rPr>
-          <w:b/>
-          <w:sz w:val="28"/>
-        </w:rPr>
-      </w:pPr>
-      <w:r>
-        <w:rPr>
-          <w:noProof/>
-        </w:rPr>
-        <w:drawing>
-          <wp:anchor distT="0" distB="0" distL="114300" distR="114300" simplePos="0" relativeHeight="251661312" behindDoc="0" locked="0" layoutInCell="1" allowOverlap="1">
-            <wp:simplePos x="0" y="0"/>
-            <wp:positionH relativeFrom="page">
-              <wp:posOffset>1329055</wp:posOffset>
-            </wp:positionH>
-            <wp:positionV relativeFrom="paragraph">
-              <wp:posOffset>102870</wp:posOffset>
-            </wp:positionV>
-            <wp:extent cx="5095875" cy="4962525"/>
-            <wp:effectExtent l="0" t="0" r="0" b="0"/>
-            <wp:wrapTopAndBottom/>
-            <wp:docPr id="33" name="Picture 15"/>
-            <wp:cNvGraphicFramePr>
-              <a:graphicFrameLocks xmlns:a="http://schemas.openxmlformats.org/drawingml/2006/main" noChangeAspect="1"/>
-            </wp:cNvGraphicFramePr>
-            <a:graphic xmlns:a="http://schemas.openxmlformats.org/drawingml/2006/main">
-              <a:graphicData uri="http://schemas.openxmlformats.org/drawingml/2006/picture">
-                <pic:pic xmlns:pic="http://schemas.openxmlformats.org/drawingml/2006/picture">
-                  <pic:nvPicPr>
-                    <pic:cNvPr id="0" name="Picture 15"/>
-                    <pic:cNvPicPr>
-                      <a:picLocks noChangeAspect="1" noChangeArrowheads="1"/>
-                    </pic:cNvPicPr>
-                  </pic:nvPicPr>
-                  <pic:blipFill>
-                    <a:blip r:embed="rId23">
-                      <a:extLst>
-                        <a:ext uri="{28A0092B-C50C-407E-A947-70E740481C1C}">
-                          <a14:useLocalDpi xmlns:a14="http://schemas.microsoft.com/office/drawing/2010/main" val="0"/>
-                        </a:ext>
-                      </a:extLst>
-                    </a:blip>
-                    <a:srcRect/>
-                    <a:stretch>
-                      <a:fillRect/>
-                    </a:stretch>
-                  </pic:blipFill>
-                  <pic:spPr bwMode="auto">
-                    <a:xfrm>
-                      <a:off x="0" y="0"/>
-                      <a:ext cx="5095875" cy="4962525"/>
-                    </a:xfrm>
-                    <a:prstGeom prst="rect">
-                      <a:avLst/>
-                    </a:prstGeom>
-                    <a:noFill/>
-                    <a:ln>
-                      <a:noFill/>
-                    </a:ln>
-                  </pic:spPr>
-                </pic:pic>
-              </a:graphicData>
-            </a:graphic>
-            <wp14:sizeRelH relativeFrom="page">
-              <wp14:pctWidth>0</wp14:pctWidth>
-            </wp14:sizeRelH>
-            <wp14:sizeRelV relativeFrom="page">
-              <wp14:pctHeight>0</wp14:pctHeight>
-            </wp14:sizeRelV>
-          </wp:anchor>
-        </w:drawing>
-      </w:r>
-    </w:p>
-    <w:p>
-      <w:pPr>
-        <w:pStyle w:val="ListParagraph"/>
-        <w:numPr>
-          <w:ilvl w:val="1"/>
-          <w:numId w:val="28"/>
-        </w:numPr>
-        <w:outlineLvl w:val="3"/>
-        <w:rPr>
-          <w:b/>
-          <w:sz w:val="28"/>
-        </w:rPr>
-      </w:pPr>
-      <w:r>
-        <w:rPr>
-          <w:b/>
-          <w:sz w:val="28"/>
-        </w:rPr>
-        <w:br w:type="column"/>
-      </w:r>
-      <w:bookmarkStart w:id="19" w:name="_Toc6382386"/>
-      <w:r>
-        <w:rPr>
-          <w:b/>
-          <w:sz w:val="28"/>
-        </w:rPr>
-        <w:lastRenderedPageBreak/>
-        <w:t>Xuất hàng</w:t>
-      </w:r>
-      <w:bookmarkEnd w:id="19"/>
-    </w:p>
-    <w:p>
-      <w:pPr>
-        <w:pStyle w:val="ListParagraph"/>
-        <w:rPr>
-          <w:b/>
-          <w:sz w:val="28"/>
-        </w:rPr>
-      </w:pPr>
-      <w:r>
-        <w:rPr>
-          <w:noProof/>
-        </w:rPr>
-        <w:drawing>
-          <wp:anchor distT="0" distB="0" distL="114300" distR="114300" simplePos="0" relativeHeight="251663360" behindDoc="0" locked="0" layoutInCell="1" allowOverlap="1">
-            <wp:simplePos x="0" y="0"/>
-            <wp:positionH relativeFrom="margin">
-              <wp:posOffset>1285875</wp:posOffset>
-            </wp:positionH>
-            <wp:positionV relativeFrom="paragraph">
-              <wp:posOffset>217170</wp:posOffset>
-            </wp:positionV>
-            <wp:extent cx="2447925" cy="3819525"/>
-            <wp:effectExtent l="0" t="0" r="0" b="0"/>
-            <wp:wrapTopAndBottom/>
-            <wp:docPr id="32" name="Picture 19"/>
-            <wp:cNvGraphicFramePr>
-              <a:graphicFrameLocks xmlns:a="http://schemas.openxmlformats.org/drawingml/2006/main" noChangeAspect="1"/>
-            </wp:cNvGraphicFramePr>
-            <a:graphic xmlns:a="http://schemas.openxmlformats.org/drawingml/2006/main">
-              <a:graphicData uri="http://schemas.openxmlformats.org/drawingml/2006/picture">
-                <pic:pic xmlns:pic="http://schemas.openxmlformats.org/drawingml/2006/picture">
-                  <pic:nvPicPr>
-                    <pic:cNvPr id="0" name="Picture 19"/>
-                    <pic:cNvPicPr>
-                      <a:picLocks noChangeAspect="1" noChangeArrowheads="1"/>
-                    </pic:cNvPicPr>
-                  </pic:nvPicPr>
-                  <pic:blipFill>
-                    <a:blip r:embed="rId24">
-                      <a:extLst>
-                        <a:ext uri="{28A0092B-C50C-407E-A947-70E740481C1C}">
-                          <a14:useLocalDpi xmlns:a14="http://schemas.microsoft.com/office/drawing/2010/main" val="0"/>
-                        </a:ext>
-                      </a:extLst>
-                    </a:blip>
-                    <a:srcRect/>
-                    <a:stretch>
-                      <a:fillRect/>
-                    </a:stretch>
-                  </pic:blipFill>
-                  <pic:spPr bwMode="auto">
-                    <a:xfrm>
-                      <a:off x="0" y="0"/>
-                      <a:ext cx="2447925" cy="3819525"/>
-                    </a:xfrm>
-                    <a:prstGeom prst="rect">
-                      <a:avLst/>
-                    </a:prstGeom>
-                    <a:noFill/>
-                    <a:ln>
-                      <a:noFill/>
-                    </a:ln>
-                  </pic:spPr>
-                </pic:pic>
-              </a:graphicData>
-            </a:graphic>
-            <wp14:sizeRelH relativeFrom="page">
-              <wp14:pctWidth>0</wp14:pctWidth>
-            </wp14:sizeRelH>
-            <wp14:sizeRelV relativeFrom="page">
-              <wp14:pctHeight>0</wp14:pctHeight>
-            </wp14:sizeRelV>
-          </wp:anchor>
-        </w:drawing>
-      </w:r>
-    </w:p>
-    <w:p>
-      <w:pPr>
-        <w:pStyle w:val="ListParagraph"/>
-        <w:ind w:left="2160" w:firstLine="0"/>
-        <w:rPr>
-          <w:b/>
-          <w:sz w:val="28"/>
-        </w:rPr>
-      </w:pPr>
-    </w:p>
-    <w:p>
-      <w:pPr>
-        <w:pStyle w:val="ListParagraph"/>
-        <w:numPr>
-          <w:ilvl w:val="1"/>
-          <w:numId w:val="28"/>
-        </w:numPr>
-        <w:outlineLvl w:val="3"/>
-        <w:rPr>
-          <w:b/>
-          <w:sz w:val="28"/>
-        </w:rPr>
-      </w:pPr>
-      <w:bookmarkStart w:id="20" w:name="_Toc6382387"/>
-      <w:r>
-        <w:rPr>
-          <w:noProof/>
-        </w:rPr>
-        <w:lastRenderedPageBreak/>
-        <w:drawing>
-          <wp:anchor distT="0" distB="0" distL="114300" distR="114300" simplePos="0" relativeHeight="251662336" behindDoc="0" locked="0" layoutInCell="1" allowOverlap="1">
-            <wp:simplePos x="0" y="0"/>
-            <wp:positionH relativeFrom="margin">
-              <wp:align>center</wp:align>
-            </wp:positionH>
-            <wp:positionV relativeFrom="paragraph">
-              <wp:posOffset>396240</wp:posOffset>
-            </wp:positionV>
-            <wp:extent cx="2895600" cy="3819525"/>
-            <wp:effectExtent l="0" t="0" r="0" b="0"/>
-            <wp:wrapTopAndBottom/>
-            <wp:docPr id="31" name="Picture 18"/>
-            <wp:cNvGraphicFramePr>
-              <a:graphicFrameLocks xmlns:a="http://schemas.openxmlformats.org/drawingml/2006/main" noChangeAspect="1"/>
-            </wp:cNvGraphicFramePr>
-            <a:graphic xmlns:a="http://schemas.openxmlformats.org/drawingml/2006/main">
-              <a:graphicData uri="http://schemas.openxmlformats.org/drawingml/2006/picture">
-                <pic:pic xmlns:pic="http://schemas.openxmlformats.org/drawingml/2006/picture">
-                  <pic:nvPicPr>
-                    <pic:cNvPr id="0" name="Picture 18"/>
-                    <pic:cNvPicPr>
-                      <a:picLocks noChangeAspect="1" noChangeArrowheads="1"/>
-                    </pic:cNvPicPr>
-                  </pic:nvPicPr>
-                  <pic:blipFill>
-                    <a:blip r:embed="rId25">
-                      <a:extLst>
-                        <a:ext uri="{28A0092B-C50C-407E-A947-70E740481C1C}">
-                          <a14:useLocalDpi xmlns:a14="http://schemas.microsoft.com/office/drawing/2010/main" val="0"/>
-                        </a:ext>
-                      </a:extLst>
-                    </a:blip>
-                    <a:srcRect/>
-                    <a:stretch>
-                      <a:fillRect/>
-                    </a:stretch>
-                  </pic:blipFill>
-                  <pic:spPr bwMode="auto">
-                    <a:xfrm>
-                      <a:off x="0" y="0"/>
-                      <a:ext cx="2895600" cy="3819525"/>
-                    </a:xfrm>
-                    <a:prstGeom prst="rect">
-                      <a:avLst/>
-                    </a:prstGeom>
-                    <a:noFill/>
-                    <a:ln>
-                      <a:noFill/>
-                    </a:ln>
-                  </pic:spPr>
-                </pic:pic>
-              </a:graphicData>
-            </a:graphic>
-            <wp14:sizeRelH relativeFrom="page">
-              <wp14:pctWidth>0</wp14:pctWidth>
-            </wp14:sizeRelH>
-            <wp14:sizeRelV relativeFrom="page">
-              <wp14:pctHeight>0</wp14:pctHeight>
-            </wp14:sizeRelV>
-          </wp:anchor>
-        </w:drawing>
-      </w:r>
-      <w:r>
-        <w:rPr>
-          <w:b/>
-          <w:sz w:val="28"/>
-        </w:rPr>
-        <w:t>Kiểm kê hàng hóa</w:t>
-      </w:r>
-      <w:bookmarkEnd w:id="20"/>
-    </w:p>
-    <w:p>
-      <w:pPr>
-        <w:pStyle w:val="ListParagraph"/>
-        <w:ind w:left="2160" w:firstLine="0"/>
-        <w:rPr>
-          <w:b/>
-          <w:sz w:val="28"/>
-        </w:rPr>
-      </w:pPr>
-    </w:p>
-    <w:p>
-      <w:pPr>
-        <w:pStyle w:val="ListParagraph"/>
-        <w:numPr>
-          <w:ilvl w:val="1"/>
-          <w:numId w:val="28"/>
-        </w:numPr>
-        <w:outlineLvl w:val="3"/>
-        <w:rPr>
-          <w:b/>
-          <w:sz w:val="28"/>
-        </w:rPr>
-      </w:pPr>
-      <w:bookmarkStart w:id="21" w:name="_Toc6382388"/>
-      <w:r>
-        <w:rPr>
-          <w:b/>
-          <w:sz w:val="28"/>
-        </w:rPr>
-        <w:t>Lập báo cáo thống kê (kho)</w:t>
-      </w:r>
-      <w:bookmarkEnd w:id="21"/>
-    </w:p>
-    <w:p>
-      <w:pPr>
-        <w:rPr>
-          <w:b/>
-          <w:sz w:val="28"/>
-        </w:rPr>
-      </w:pPr>
-      <w:r>
-        <w:rPr>
-          <w:noProof/>
-        </w:rPr>
-        <w:drawing>
-          <wp:anchor distT="0" distB="0" distL="114300" distR="114300" simplePos="0" relativeHeight="251665408" behindDoc="0" locked="0" layoutInCell="1" allowOverlap="1">
-            <wp:simplePos x="0" y="0"/>
-            <wp:positionH relativeFrom="margin">
-              <wp:posOffset>805180</wp:posOffset>
-            </wp:positionH>
-            <wp:positionV relativeFrom="paragraph">
-              <wp:posOffset>5080</wp:posOffset>
-            </wp:positionV>
-            <wp:extent cx="3857625" cy="3057525"/>
-            <wp:effectExtent l="0" t="0" r="0" b="0"/>
-            <wp:wrapTopAndBottom/>
-            <wp:docPr id="30" name="Picture 21"/>
-            <wp:cNvGraphicFramePr>
-              <a:graphicFrameLocks xmlns:a="http://schemas.openxmlformats.org/drawingml/2006/main" noChangeAspect="1"/>
-            </wp:cNvGraphicFramePr>
-            <a:graphic xmlns:a="http://schemas.openxmlformats.org/drawingml/2006/main">
-              <a:graphicData uri="http://schemas.openxmlformats.org/drawingml/2006/picture">
-                <pic:pic xmlns:pic="http://schemas.openxmlformats.org/drawingml/2006/picture">
-                  <pic:nvPicPr>
-                    <pic:cNvPr id="0" name="Picture 21"/>
-                    <pic:cNvPicPr>
-                      <a:picLocks noChangeAspect="1" noChangeArrowheads="1"/>
-                    </pic:cNvPicPr>
-                  </pic:nvPicPr>
-                  <pic:blipFill>
-                    <a:blip r:embed="rId26">
-                      <a:extLst>
-                        <a:ext uri="{28A0092B-C50C-407E-A947-70E740481C1C}">
-                          <a14:useLocalDpi xmlns:a14="http://schemas.microsoft.com/office/drawing/2010/main" val="0"/>
-                        </a:ext>
-                      </a:extLst>
-                    </a:blip>
-                    <a:srcRect/>
-                    <a:stretch>
-                      <a:fillRect/>
-                    </a:stretch>
-                  </pic:blipFill>
-                  <pic:spPr bwMode="auto">
-                    <a:xfrm>
-                      <a:off x="0" y="0"/>
-                      <a:ext cx="3857625" cy="3057525"/>
-                    </a:xfrm>
-                    <a:prstGeom prst="rect">
-                      <a:avLst/>
-                    </a:prstGeom>
-                    <a:noFill/>
-                    <a:ln>
-                      <a:noFill/>
-                    </a:ln>
-                  </pic:spPr>
-                </pic:pic>
-              </a:graphicData>
-            </a:graphic>
-            <wp14:sizeRelH relativeFrom="page">
-              <wp14:pctWidth>0</wp14:pctWidth>
-            </wp14:sizeRelH>
-            <wp14:sizeRelV relativeFrom="page">
-              <wp14:pctHeight>0</wp14:pctHeight>
-            </wp14:sizeRelV>
-          </wp:anchor>
-        </w:drawing>
-      </w:r>
-    </w:p>
-    <w:p>
-      <w:pPr>
-        <w:pStyle w:val="ListParagraph"/>
-        <w:numPr>
-          <w:ilvl w:val="2"/>
-          <w:numId w:val="27"/>
-        </w:numPr>
-        <w:outlineLvl w:val="3"/>
-        <w:rPr>
-          <w:b/>
-          <w:sz w:val="28"/>
-        </w:rPr>
-      </w:pPr>
-      <w:r>
-        <w:rPr>
-          <w:b/>
-          <w:sz w:val="28"/>
-        </w:rPr>
-        <w:br w:type="column"/>
-      </w:r>
-      <w:bookmarkStart w:id="22" w:name="_Toc6382389"/>
-      <w:r>
-        <w:rPr>
-          <w:b/>
-          <w:sz w:val="28"/>
-        </w:rPr>
-        <w:lastRenderedPageBreak/>
-        <w:t>Quản lý bán hàng</w:t>
-      </w:r>
-      <w:bookmarkEnd w:id="22"/>
-    </w:p>
-    <w:p>
-      <w:pPr>
-        <w:pStyle w:val="ListParagraph"/>
-        <w:numPr>
-          <w:ilvl w:val="1"/>
-          <w:numId w:val="28"/>
-        </w:numPr>
-        <w:outlineLvl w:val="3"/>
-        <w:rPr>
-          <w:b/>
-          <w:sz w:val="28"/>
-        </w:rPr>
-      </w:pPr>
-      <w:bookmarkStart w:id="23" w:name="_Toc6382390"/>
-      <w:r>
-        <w:rPr>
-          <w:noProof/>
-        </w:rPr>
-        <w:drawing>
-          <wp:anchor distT="0" distB="0" distL="114300" distR="114300" simplePos="0" relativeHeight="251664384" behindDoc="0" locked="0" layoutInCell="1" allowOverlap="1">
-            <wp:simplePos x="0" y="0"/>
-            <wp:positionH relativeFrom="page">
-              <wp:align>center</wp:align>
-            </wp:positionH>
-            <wp:positionV relativeFrom="paragraph">
-              <wp:posOffset>331470</wp:posOffset>
-            </wp:positionV>
-            <wp:extent cx="3886200" cy="6115050"/>
-            <wp:effectExtent l="0" t="0" r="0" b="0"/>
-            <wp:wrapTopAndBottom/>
-            <wp:docPr id="29" name="Picture 20"/>
-            <wp:cNvGraphicFramePr>
-              <a:graphicFrameLocks xmlns:a="http://schemas.openxmlformats.org/drawingml/2006/main" noChangeAspect="1"/>
-            </wp:cNvGraphicFramePr>
-            <a:graphic xmlns:a="http://schemas.openxmlformats.org/drawingml/2006/main">
-              <a:graphicData uri="http://schemas.openxmlformats.org/drawingml/2006/picture">
-                <pic:pic xmlns:pic="http://schemas.openxmlformats.org/drawingml/2006/picture">
-                  <pic:nvPicPr>
-                    <pic:cNvPr id="0" name="Picture 20"/>
-                    <pic:cNvPicPr>
-                      <a:picLocks noChangeAspect="1" noChangeArrowheads="1"/>
-                    </pic:cNvPicPr>
-                  </pic:nvPicPr>
-                  <pic:blipFill>
-                    <a:blip r:embed="rId27">
-                      <a:extLst>
-                        <a:ext uri="{28A0092B-C50C-407E-A947-70E740481C1C}">
-                          <a14:useLocalDpi xmlns:a14="http://schemas.microsoft.com/office/drawing/2010/main" val="0"/>
-                        </a:ext>
-                      </a:extLst>
-                    </a:blip>
-                    <a:srcRect/>
-                    <a:stretch>
-                      <a:fillRect/>
-                    </a:stretch>
-                  </pic:blipFill>
-                  <pic:spPr bwMode="auto">
-                    <a:xfrm>
-                      <a:off x="0" y="0"/>
-                      <a:ext cx="3886200" cy="6115050"/>
-                    </a:xfrm>
-                    <a:prstGeom prst="rect">
-                      <a:avLst/>
-                    </a:prstGeom>
-                    <a:noFill/>
-                    <a:ln>
-                      <a:noFill/>
-                    </a:ln>
-                  </pic:spPr>
-                </pic:pic>
-              </a:graphicData>
-            </a:graphic>
-            <wp14:sizeRelH relativeFrom="page">
-              <wp14:pctWidth>0</wp14:pctWidth>
-            </wp14:sizeRelH>
-            <wp14:sizeRelV relativeFrom="page">
-              <wp14:pctHeight>0</wp14:pctHeight>
-            </wp14:sizeRelV>
-          </wp:anchor>
-        </w:drawing>
-      </w:r>
-      <w:r>
-        <w:rPr>
-          <w:b/>
-          <w:sz w:val="28"/>
-        </w:rPr>
-        <w:t>Bán hàng</w:t>
-      </w:r>
-      <w:bookmarkEnd w:id="23"/>
-    </w:p>
-    <w:p>
-      <w:pPr>
-        <w:pStyle w:val="ListParagraph"/>
-        <w:ind w:left="2160" w:firstLine="0"/>
-        <w:rPr>
-          <w:b/>
-          <w:sz w:val="28"/>
-        </w:rPr>
-      </w:pPr>
-    </w:p>
-    <w:p>
-      <w:pPr>
-        <w:pStyle w:val="ListParagraph"/>
-        <w:numPr>
-          <w:ilvl w:val="1"/>
-          <w:numId w:val="28"/>
-        </w:numPr>
-        <w:outlineLvl w:val="3"/>
-        <w:rPr>
-          <w:b/>
-          <w:sz w:val="28"/>
-        </w:rPr>
-      </w:pPr>
-      <w:r>
-        <w:rPr>
-          <w:b/>
-          <w:sz w:val="28"/>
-        </w:rPr>
-        <w:br w:type="column"/>
-      </w:r>
-      <w:bookmarkStart w:id="24" w:name="_Toc6382391"/>
-      <w:r>
-        <w:rPr>
-          <w:noProof/>
-        </w:rPr>
-        <w:lastRenderedPageBreak/>
-        <w:drawing>
-          <wp:anchor distT="0" distB="0" distL="114300" distR="114300" simplePos="0" relativeHeight="251666432" behindDoc="0" locked="0" layoutInCell="1" allowOverlap="1">
-            <wp:simplePos x="0" y="0"/>
-            <wp:positionH relativeFrom="margin">
-              <wp:align>center</wp:align>
-            </wp:positionH>
-            <wp:positionV relativeFrom="paragraph">
-              <wp:posOffset>413385</wp:posOffset>
-            </wp:positionV>
-            <wp:extent cx="3857625" cy="3057525"/>
-            <wp:effectExtent l="0" t="0" r="0" b="0"/>
-            <wp:wrapTopAndBottom/>
-            <wp:docPr id="28" name="Picture 22"/>
-            <wp:cNvGraphicFramePr>
-              <a:graphicFrameLocks xmlns:a="http://schemas.openxmlformats.org/drawingml/2006/main" noChangeAspect="1"/>
-            </wp:cNvGraphicFramePr>
-            <a:graphic xmlns:a="http://schemas.openxmlformats.org/drawingml/2006/main">
-              <a:graphicData uri="http://schemas.openxmlformats.org/drawingml/2006/picture">
-                <pic:pic xmlns:pic="http://schemas.openxmlformats.org/drawingml/2006/picture">
-                  <pic:nvPicPr>
-                    <pic:cNvPr id="0" name="Picture 22"/>
-                    <pic:cNvPicPr>
-                      <a:picLocks noChangeAspect="1" noChangeArrowheads="1"/>
-                    </pic:cNvPicPr>
-                  </pic:nvPicPr>
-                  <pic:blipFill>
-                    <a:blip r:embed="rId26">
-                      <a:extLst>
-                        <a:ext uri="{28A0092B-C50C-407E-A947-70E740481C1C}">
-                          <a14:useLocalDpi xmlns:a14="http://schemas.microsoft.com/office/drawing/2010/main" val="0"/>
-                        </a:ext>
-                      </a:extLst>
-                    </a:blip>
-                    <a:srcRect/>
-                    <a:stretch>
-                      <a:fillRect/>
-                    </a:stretch>
-                  </pic:blipFill>
-                  <pic:spPr bwMode="auto">
-                    <a:xfrm>
-                      <a:off x="0" y="0"/>
-                      <a:ext cx="3857625" cy="3057525"/>
-                    </a:xfrm>
-                    <a:prstGeom prst="rect">
-                      <a:avLst/>
-                    </a:prstGeom>
-                    <a:noFill/>
-                    <a:ln>
-                      <a:noFill/>
-                    </a:ln>
-                  </pic:spPr>
-                </pic:pic>
-              </a:graphicData>
-            </a:graphic>
-            <wp14:sizeRelH relativeFrom="page">
-              <wp14:pctWidth>0</wp14:pctWidth>
-            </wp14:sizeRelH>
-            <wp14:sizeRelV relativeFrom="page">
-              <wp14:pctHeight>0</wp14:pctHeight>
-            </wp14:sizeRelV>
-          </wp:anchor>
-        </w:drawing>
-      </w:r>
-      <w:r>
-        <w:rPr>
-          <w:b/>
-          <w:sz w:val="28"/>
-        </w:rPr>
-        <w:t>Lập báo cáo thống kê (bán hàng)</w:t>
-      </w:r>
-      <w:bookmarkEnd w:id="24"/>
-    </w:p>
-    <w:p>
-      <w:pPr>
-        <w:pStyle w:val="ListParagraph"/>
-        <w:rPr>
-          <w:b/>
-          <w:sz w:val="28"/>
-        </w:rPr>
-      </w:pPr>
-    </w:p>
-    <w:p>
-      <w:pPr>
-        <w:pStyle w:val="ListParagraph"/>
-        <w:ind w:left="2160" w:firstLine="0"/>
-        <w:rPr>
-          <w:b/>
-          <w:sz w:val="28"/>
-        </w:rPr>
-      </w:pPr>
-    </w:p>
-    <w:p>
-      <w:pPr>
-        <w:pStyle w:val="ListParagraph"/>
-        <w:numPr>
-          <w:ilvl w:val="2"/>
-          <w:numId w:val="27"/>
-        </w:numPr>
-        <w:outlineLvl w:val="3"/>
-        <w:rPr>
-          <w:b/>
-          <w:sz w:val="28"/>
-        </w:rPr>
-      </w:pPr>
-      <w:r>
-        <w:rPr>
-          <w:b/>
-          <w:sz w:val="28"/>
-        </w:rPr>
-        <w:br w:type="column"/>
-      </w:r>
-      <w:bookmarkStart w:id="25" w:name="_Toc6382392"/>
-      <w:r>
-        <w:rPr>
-          <w:noProof/>
-        </w:rPr>
-        <w:lastRenderedPageBreak/>
-        <w:drawing>
-          <wp:anchor distT="0" distB="0" distL="114300" distR="114300" simplePos="0" relativeHeight="251667456" behindDoc="0" locked="0" layoutInCell="1" allowOverlap="1">
-            <wp:simplePos x="0" y="0"/>
-            <wp:positionH relativeFrom="page">
-              <wp:align>center</wp:align>
-            </wp:positionH>
-            <wp:positionV relativeFrom="paragraph">
-              <wp:posOffset>395605</wp:posOffset>
-            </wp:positionV>
-            <wp:extent cx="1958340" cy="8010525"/>
-            <wp:effectExtent l="0" t="0" r="0" b="0"/>
-            <wp:wrapTopAndBottom/>
-            <wp:docPr id="27" name="Picture 25"/>
-            <wp:cNvGraphicFramePr>
-              <a:graphicFrameLocks xmlns:a="http://schemas.openxmlformats.org/drawingml/2006/main" noChangeAspect="1"/>
-            </wp:cNvGraphicFramePr>
-            <a:graphic xmlns:a="http://schemas.openxmlformats.org/drawingml/2006/main">
-              <a:graphicData uri="http://schemas.openxmlformats.org/drawingml/2006/picture">
-                <pic:pic xmlns:pic="http://schemas.openxmlformats.org/drawingml/2006/picture">
-                  <pic:nvPicPr>
-                    <pic:cNvPr id="0" name="Picture 25"/>
-                    <pic:cNvPicPr>
-                      <a:picLocks noChangeAspect="1" noChangeArrowheads="1"/>
-                    </pic:cNvPicPr>
-                  </pic:nvPicPr>
-                  <pic:blipFill>
-                    <a:blip r:embed="rId28">
-                      <a:extLst>
-                        <a:ext uri="{28A0092B-C50C-407E-A947-70E740481C1C}">
-                          <a14:useLocalDpi xmlns:a14="http://schemas.microsoft.com/office/drawing/2010/main" val="0"/>
-                        </a:ext>
-                      </a:extLst>
-                    </a:blip>
-                    <a:srcRect/>
-                    <a:stretch>
-                      <a:fillRect/>
-                    </a:stretch>
-                  </pic:blipFill>
-                  <pic:spPr bwMode="auto">
-                    <a:xfrm>
-                      <a:off x="0" y="0"/>
-                      <a:ext cx="1958340" cy="8010525"/>
-                    </a:xfrm>
-                    <a:prstGeom prst="rect">
-                      <a:avLst/>
-                    </a:prstGeom>
-                    <a:noFill/>
-                    <a:ln>
-                      <a:noFill/>
-                    </a:ln>
-                  </pic:spPr>
-                </pic:pic>
-              </a:graphicData>
-            </a:graphic>
-            <wp14:sizeRelH relativeFrom="margin">
-              <wp14:pctWidth>0</wp14:pctWidth>
-            </wp14:sizeRelH>
-            <wp14:sizeRelV relativeFrom="margin">
-              <wp14:pctHeight>0</wp14:pctHeight>
-            </wp14:sizeRelV>
-          </wp:anchor>
-        </w:drawing>
-      </w:r>
-      <w:r>
-        <w:rPr>
-          <w:b/>
-          <w:sz w:val="28"/>
-        </w:rPr>
-        <w:t>Quản lý nhân viên</w:t>
-      </w:r>
-      <w:bookmarkEnd w:id="25"/>
-    </w:p>
-    <w:p>
-      <w:pPr>
-        <w:pStyle w:val="ListParagraph"/>
-        <w:ind w:left="2160" w:firstLine="0"/>
-        <w:rPr>
-          <w:b/>
-          <w:sz w:val="28"/>
-        </w:rPr>
-      </w:pPr>
-      <w:r>
-        <w:rPr>
-          <w:noProof/>
-        </w:rPr>
-        <w:lastRenderedPageBreak/>
-        <w:drawing>
-          <wp:anchor distT="0" distB="0" distL="114300" distR="114300" simplePos="0" relativeHeight="251668480" behindDoc="0" locked="0" layoutInCell="1" allowOverlap="1">
-            <wp:simplePos x="0" y="0"/>
-            <wp:positionH relativeFrom="page">
-              <wp:posOffset>2498090</wp:posOffset>
-            </wp:positionH>
-            <wp:positionV relativeFrom="paragraph">
-              <wp:posOffset>910590</wp:posOffset>
-            </wp:positionV>
-            <wp:extent cx="2771775" cy="2676525"/>
-            <wp:effectExtent l="0" t="0" r="0" b="0"/>
-            <wp:wrapTopAndBottom/>
-            <wp:docPr id="26" name="Picture 26"/>
-            <wp:cNvGraphicFramePr>
-              <a:graphicFrameLocks xmlns:a="http://schemas.openxmlformats.org/drawingml/2006/main" noChangeAspect="1"/>
-            </wp:cNvGraphicFramePr>
-            <a:graphic xmlns:a="http://schemas.openxmlformats.org/drawingml/2006/main">
-              <a:graphicData uri="http://schemas.openxmlformats.org/drawingml/2006/picture">
-                <pic:pic xmlns:pic="http://schemas.openxmlformats.org/drawingml/2006/picture">
-                  <pic:nvPicPr>
-                    <pic:cNvPr id="0" name="Picture 26"/>
-                    <pic:cNvPicPr>
-                      <a:picLocks noChangeAspect="1" noChangeArrowheads="1"/>
-                    </pic:cNvPicPr>
-                  </pic:nvPicPr>
-                  <pic:blipFill>
-                    <a:blip r:embed="rId29">
-                      <a:extLst>
-                        <a:ext uri="{28A0092B-C50C-407E-A947-70E740481C1C}">
-                          <a14:useLocalDpi xmlns:a14="http://schemas.microsoft.com/office/drawing/2010/main" val="0"/>
-                        </a:ext>
-                      </a:extLst>
-                    </a:blip>
-                    <a:srcRect/>
-                    <a:stretch>
-                      <a:fillRect/>
-                    </a:stretch>
-                  </pic:blipFill>
-                  <pic:spPr bwMode="auto">
-                    <a:xfrm>
-                      <a:off x="0" y="0"/>
-                      <a:ext cx="2771775" cy="2676525"/>
-                    </a:xfrm>
-                    <a:prstGeom prst="rect">
-                      <a:avLst/>
-                    </a:prstGeom>
-                    <a:noFill/>
-                    <a:ln>
-                      <a:noFill/>
-                    </a:ln>
-                  </pic:spPr>
-                </pic:pic>
-              </a:graphicData>
-            </a:graphic>
-            <wp14:sizeRelH relativeFrom="page">
-              <wp14:pctWidth>0</wp14:pctWidth>
-            </wp14:sizeRelH>
-            <wp14:sizeRelV relativeFrom="page">
-              <wp14:pctHeight>0</wp14:pctHeight>
-            </wp14:sizeRelV>
-          </wp:anchor>
-        </w:drawing>
-      </w:r>
-    </w:p>
-    <w:p>
-      <w:pPr>
-        <w:pStyle w:val="ListParagraph"/>
-        <w:numPr>
-          <w:ilvl w:val="2"/>
-          <w:numId w:val="27"/>
-        </w:numPr>
-        <w:outlineLvl w:val="3"/>
-        <w:rPr>
-          <w:b/>
-          <w:sz w:val="28"/>
-        </w:rPr>
-      </w:pPr>
-      <w:bookmarkStart w:id="26" w:name="_Toc6382393"/>
-      <w:r>
-        <w:rPr>
-          <w:b/>
-          <w:sz w:val="28"/>
-        </w:rPr>
-        <w:t>Cập nhật giá tự động</w:t>
-      </w:r>
-      <w:bookmarkEnd w:id="26"/>
-    </w:p>
-    <w:p>
-      <w:pPr>
-        <w:pStyle w:val="ListParagraph"/>
-        <w:rPr>
-          <w:b/>
-          <w:sz w:val="28"/>
-        </w:rPr>
-      </w:pPr>
-    </w:p>
-    <w:p>
-      <w:pPr>
-        <w:pStyle w:val="ListParagraph"/>
-        <w:numPr>
-          <w:ilvl w:val="0"/>
-          <w:numId w:val="27"/>
-        </w:numPr>
-        <w:outlineLvl w:val="1"/>
-        <w:rPr>
-          <w:b/>
-          <w:sz w:val="28"/>
-        </w:rPr>
-      </w:pPr>
-      <w:r>
-        <w:rPr>
-          <w:b/>
-          <w:sz w:val="28"/>
-        </w:rPr>
-        <w:br w:type="column"/>
-      </w:r>
-      <w:bookmarkStart w:id="27" w:name="_Toc6382394"/>
-      <w:r>
-        <w:rPr>
-          <w:noProof/>
-        </w:rPr>
-        <w:lastRenderedPageBreak/>
-        <w:drawing>
-          <wp:anchor distT="0" distB="0" distL="114300" distR="114300" simplePos="0" relativeHeight="251669504" behindDoc="0" locked="0" layoutInCell="1" allowOverlap="1">
-            <wp:simplePos x="0" y="0"/>
-            <wp:positionH relativeFrom="page">
-              <wp:posOffset>922655</wp:posOffset>
-            </wp:positionH>
-            <wp:positionV relativeFrom="paragraph">
-              <wp:posOffset>989965</wp:posOffset>
-            </wp:positionV>
-            <wp:extent cx="5927725" cy="4730750"/>
-            <wp:effectExtent l="0" t="0" r="0" b="0"/>
-            <wp:wrapTopAndBottom/>
-            <wp:docPr id="35" name="Picture 3"/>
-            <wp:cNvGraphicFramePr>
-              <a:graphicFrameLocks xmlns:a="http://schemas.openxmlformats.org/drawingml/2006/main" noChangeAspect="1"/>
-            </wp:cNvGraphicFramePr>
-            <a:graphic xmlns:a="http://schemas.openxmlformats.org/drawingml/2006/main">
-              <a:graphicData uri="http://schemas.openxmlformats.org/drawingml/2006/picture">
-                <pic:pic xmlns:pic="http://schemas.openxmlformats.org/drawingml/2006/picture">
-                  <pic:nvPicPr>
-                    <pic:cNvPr id="0" name="Picture 3"/>
-                    <pic:cNvPicPr>
-                      <a:picLocks noChangeAspect="1" noChangeArrowheads="1"/>
-                    </pic:cNvPicPr>
-                  </pic:nvPicPr>
-                  <pic:blipFill>
-                    <a:blip r:embed="rId30">
-                      <a:extLst>
-                        <a:ext uri="{28A0092B-C50C-407E-A947-70E740481C1C}">
-                          <a14:useLocalDpi xmlns:a14="http://schemas.microsoft.com/office/drawing/2010/main" val="0"/>
-                        </a:ext>
-                      </a:extLst>
-                    </a:blip>
-                    <a:srcRect/>
-                    <a:stretch>
-                      <a:fillRect/>
-                    </a:stretch>
-                  </pic:blipFill>
-                  <pic:spPr bwMode="auto">
-                    <a:xfrm>
-                      <a:off x="0" y="0"/>
-                      <a:ext cx="5927725" cy="4730750"/>
-                    </a:xfrm>
-                    <a:prstGeom prst="rect">
-                      <a:avLst/>
-                    </a:prstGeom>
-                    <a:noFill/>
-                    <a:ln>
-                      <a:noFill/>
-                    </a:ln>
-                  </pic:spPr>
-                </pic:pic>
-              </a:graphicData>
-            </a:graphic>
-            <wp14:sizeRelH relativeFrom="page">
-              <wp14:pctWidth>0</wp14:pctWidth>
-            </wp14:sizeRelH>
-            <wp14:sizeRelV relativeFrom="page">
-              <wp14:pctHeight>0</wp14:pctHeight>
-            </wp14:sizeRelV>
-          </wp:anchor>
-        </w:drawing>
-      </w:r>
-      <w:r>
-        <w:rPr>
-          <w:b/>
-          <w:sz w:val="28"/>
-        </w:rPr>
-        <w:t>Phân tích thiết kế chức năng, dữ liệu ở mức tổ chức</w:t>
-      </w:r>
-      <w:bookmarkEnd w:id="27"/>
-    </w:p>
-    <w:p>
-      <w:pPr>
-        <w:pStyle w:val="ListParagraph"/>
-        <w:numPr>
-          <w:ilvl w:val="1"/>
-          <w:numId w:val="27"/>
-        </w:numPr>
-        <w:outlineLvl w:val="2"/>
-        <w:rPr>
-          <w:b/>
-          <w:sz w:val="28"/>
-        </w:rPr>
-      </w:pPr>
-      <w:bookmarkStart w:id="28" w:name="_Toc6382395"/>
-      <w:r>
-        <w:rPr>
-          <w:b/>
-          <w:sz w:val="28"/>
-        </w:rPr>
-        <w:t>Class Diagram</w:t>
-      </w:r>
-      <w:bookmarkEnd w:id="28"/>
-    </w:p>
-    <w:p>
-      <w:pPr>
-        <w:pStyle w:val="ListParagraph"/>
-        <w:ind w:left="1440" w:firstLine="0"/>
-        <w:rPr>
-          <w:b/>
-          <w:sz w:val="28"/>
-        </w:rPr>
-      </w:pPr>
-    </w:p>
-    <w:p>
-      <w:pPr>
-        <w:pStyle w:val="ListParagraph"/>
-        <w:ind w:left="1440" w:firstLine="0"/>
-        <w:rPr>
-          <w:b/>
-          <w:sz w:val="28"/>
-        </w:rPr>
-      </w:pPr>
-    </w:p>
-    <w:p>
-      <w:pPr>
-        <w:rPr>
-          <w:b/>
-          <w:sz w:val="28"/>
-        </w:rPr>
-      </w:pPr>
-    </w:p>
-    <w:p>
-      <w:pPr>
-        <w:pStyle w:val="ListParagraph"/>
-        <w:ind w:firstLine="0"/>
-        <w:rPr>
-          <w:b/>
-          <w:sz w:val="28"/>
-        </w:rPr>
-      </w:pPr>
+        <w:t>Chuyển đổi sang code cho các chức năng:</w:t>
+      </w:r>
+      <w:bookmarkStart w:id="2" w:name="_GoBack"/>
+      <w:bookmarkEnd w:id="2"/>
     </w:p>
     <w:sectPr>
-      <w:footerReference w:type="default" r:id="rId31"/>
+      <w:footerReference w:type="default" r:id="rId10"/>
       <w:pgSz w:w="12240" w:h="15840"/>
       <w:pgMar w:top="1440" w:right="1440" w:bottom="1440" w:left="2160" w:header="720" w:footer="720" w:gutter="0"/>
       <w:cols w:space="720"/>
@@ -7676,6 +5391,119 @@
     </w:lvl>
   </w:abstractNum>
   <w:abstractNum w:abstractNumId="9" w15:restartNumberingAfterBreak="0">
+    <w:nsid w:val="24EF2FEF"/>
+    <w:multiLevelType w:val="hybridMultilevel"/>
+    <w:tmpl w:val="2ED62714"/>
+    <w:lvl w:ilvl="0" w:tplc="04090009">
+      <w:start w:val="1"/>
+      <w:numFmt w:val="bullet"/>
+      <w:lvlText w:val=""/>
+      <w:lvlJc w:val="left"/>
+      <w:pPr>
+        <w:ind w:left="720" w:hanging="360"/>
+      </w:pPr>
+      <w:rPr>
+        <w:rFonts w:ascii="Wingdings" w:hAnsi="Wingdings" w:hint="default"/>
+      </w:rPr>
+    </w:lvl>
+    <w:lvl w:ilvl="1" w:tplc="04090003">
+      <w:start w:val="1"/>
+      <w:numFmt w:val="bullet"/>
+      <w:lvlText w:val="o"/>
+      <w:lvlJc w:val="left"/>
+      <w:pPr>
+        <w:ind w:left="1440" w:hanging="360"/>
+      </w:pPr>
+      <w:rPr>
+        <w:rFonts w:ascii="Courier New" w:hAnsi="Courier New" w:cs="Courier New" w:hint="default"/>
+      </w:rPr>
+    </w:lvl>
+    <w:lvl w:ilvl="2" w:tplc="04090005" w:tentative="1">
+      <w:start w:val="1"/>
+      <w:numFmt w:val="bullet"/>
+      <w:lvlText w:val=""/>
+      <w:lvlJc w:val="left"/>
+      <w:pPr>
+        <w:ind w:left="2160" w:hanging="360"/>
+      </w:pPr>
+      <w:rPr>
+        <w:rFonts w:ascii="Wingdings" w:hAnsi="Wingdings" w:hint="default"/>
+      </w:rPr>
+    </w:lvl>
+    <w:lvl w:ilvl="3" w:tplc="04090001" w:tentative="1">
+      <w:start w:val="1"/>
+      <w:numFmt w:val="bullet"/>
+      <w:lvlText w:val=""/>
+      <w:lvlJc w:val="left"/>
+      <w:pPr>
+        <w:ind w:left="2880" w:hanging="360"/>
+      </w:pPr>
+      <w:rPr>
+        <w:rFonts w:ascii="Symbol" w:hAnsi="Symbol" w:hint="default"/>
+      </w:rPr>
+    </w:lvl>
+    <w:lvl w:ilvl="4" w:tplc="04090003" w:tentative="1">
+      <w:start w:val="1"/>
+      <w:numFmt w:val="bullet"/>
+      <w:lvlText w:val="o"/>
+      <w:lvlJc w:val="left"/>
+      <w:pPr>
+        <w:ind w:left="3600" w:hanging="360"/>
+      </w:pPr>
+      <w:rPr>
+        <w:rFonts w:ascii="Courier New" w:hAnsi="Courier New" w:cs="Courier New" w:hint="default"/>
+      </w:rPr>
+    </w:lvl>
+    <w:lvl w:ilvl="5" w:tplc="04090005" w:tentative="1">
+      <w:start w:val="1"/>
+      <w:numFmt w:val="bullet"/>
+      <w:lvlText w:val=""/>
+      <w:lvlJc w:val="left"/>
+      <w:pPr>
+        <w:ind w:left="4320" w:hanging="360"/>
+      </w:pPr>
+      <w:rPr>
+        <w:rFonts w:ascii="Wingdings" w:hAnsi="Wingdings" w:hint="default"/>
+      </w:rPr>
+    </w:lvl>
+    <w:lvl w:ilvl="6" w:tplc="04090001" w:tentative="1">
+      <w:start w:val="1"/>
+      <w:numFmt w:val="bullet"/>
+      <w:lvlText w:val=""/>
+      <w:lvlJc w:val="left"/>
+      <w:pPr>
+        <w:ind w:left="5040" w:hanging="360"/>
+      </w:pPr>
+      <w:rPr>
+        <w:rFonts w:ascii="Symbol" w:hAnsi="Symbol" w:hint="default"/>
+      </w:rPr>
+    </w:lvl>
+    <w:lvl w:ilvl="7" w:tplc="04090003" w:tentative="1">
+      <w:start w:val="1"/>
+      <w:numFmt w:val="bullet"/>
+      <w:lvlText w:val="o"/>
+      <w:lvlJc w:val="left"/>
+      <w:pPr>
+        <w:ind w:left="5760" w:hanging="360"/>
+      </w:pPr>
+      <w:rPr>
+        <w:rFonts w:ascii="Courier New" w:hAnsi="Courier New" w:cs="Courier New" w:hint="default"/>
+      </w:rPr>
+    </w:lvl>
+    <w:lvl w:ilvl="8" w:tplc="04090005" w:tentative="1">
+      <w:start w:val="1"/>
+      <w:numFmt w:val="bullet"/>
+      <w:lvlText w:val=""/>
+      <w:lvlJc w:val="left"/>
+      <w:pPr>
+        <w:ind w:left="6480" w:hanging="360"/>
+      </w:pPr>
+      <w:rPr>
+        <w:rFonts w:ascii="Wingdings" w:hAnsi="Wingdings" w:hint="default"/>
+      </w:rPr>
+    </w:lvl>
+  </w:abstractNum>
+  <w:abstractNum w:abstractNumId="10" w15:restartNumberingAfterBreak="0">
     <w:nsid w:val="263E54D0"/>
     <w:multiLevelType w:val="multilevel"/>
     <w:tmpl w:val="DFCE69B6"/>
@@ -7824,7 +5652,7 @@
       </w:rPr>
     </w:lvl>
   </w:abstractNum>
-  <w:abstractNum w:abstractNumId="10" w15:restartNumberingAfterBreak="0">
+  <w:abstractNum w:abstractNumId="11" w15:restartNumberingAfterBreak="0">
     <w:nsid w:val="270474C5"/>
     <w:multiLevelType w:val="multilevel"/>
     <w:tmpl w:val="F32EF468"/>
@@ -7973,7 +5801,7 @@
       </w:rPr>
     </w:lvl>
   </w:abstractNum>
-  <w:abstractNum w:abstractNumId="11" w15:restartNumberingAfterBreak="0">
+  <w:abstractNum w:abstractNumId="12" w15:restartNumberingAfterBreak="0">
     <w:nsid w:val="32924A28"/>
     <w:multiLevelType w:val="multilevel"/>
     <w:tmpl w:val="3134F984"/>
@@ -8122,7 +5950,7 @@
       </w:rPr>
     </w:lvl>
   </w:abstractNum>
-  <w:abstractNum w:abstractNumId="12" w15:restartNumberingAfterBreak="0">
+  <w:abstractNum w:abstractNumId="13" w15:restartNumberingAfterBreak="0">
     <w:nsid w:val="38071E49"/>
     <w:multiLevelType w:val="multilevel"/>
     <w:tmpl w:val="34A04E80"/>
@@ -8271,7 +6099,7 @@
       </w:rPr>
     </w:lvl>
   </w:abstractNum>
-  <w:abstractNum w:abstractNumId="13" w15:restartNumberingAfterBreak="0">
+  <w:abstractNum w:abstractNumId="14" w15:restartNumberingAfterBreak="0">
     <w:nsid w:val="39146E61"/>
     <w:multiLevelType w:val="multilevel"/>
     <w:tmpl w:val="7AB86B20"/>
@@ -8420,7 +6248,7 @@
       </w:rPr>
     </w:lvl>
   </w:abstractNum>
-  <w:abstractNum w:abstractNumId="14" w15:restartNumberingAfterBreak="0">
+  <w:abstractNum w:abstractNumId="15" w15:restartNumberingAfterBreak="0">
     <w:nsid w:val="39F7660E"/>
     <w:multiLevelType w:val="multilevel"/>
     <w:tmpl w:val="C54219EC"/>
@@ -8569,7 +6397,7 @@
       </w:rPr>
     </w:lvl>
   </w:abstractNum>
-  <w:abstractNum w:abstractNumId="15" w15:restartNumberingAfterBreak="0">
+  <w:abstractNum w:abstractNumId="16" w15:restartNumberingAfterBreak="0">
     <w:nsid w:val="3E3235AC"/>
     <w:multiLevelType w:val="multilevel"/>
     <w:tmpl w:val="6CF44374"/>
@@ -8718,7 +6546,7 @@
       </w:rPr>
     </w:lvl>
   </w:abstractNum>
-  <w:abstractNum w:abstractNumId="16" w15:restartNumberingAfterBreak="0">
+  <w:abstractNum w:abstractNumId="17" w15:restartNumberingAfterBreak="0">
     <w:nsid w:val="3FB96B43"/>
     <w:multiLevelType w:val="multilevel"/>
     <w:tmpl w:val="578AA8B2"/>
@@ -8867,7 +6695,7 @@
       </w:rPr>
     </w:lvl>
   </w:abstractNum>
-  <w:abstractNum w:abstractNumId="17" w15:restartNumberingAfterBreak="0">
+  <w:abstractNum w:abstractNumId="18" w15:restartNumberingAfterBreak="0">
     <w:nsid w:val="445079F1"/>
     <w:multiLevelType w:val="hybridMultilevel"/>
     <w:tmpl w:val="02B076C2"/>
@@ -8956,7 +6784,7 @@
       </w:pPr>
     </w:lvl>
   </w:abstractNum>
-  <w:abstractNum w:abstractNumId="18" w15:restartNumberingAfterBreak="0">
+  <w:abstractNum w:abstractNumId="19" w15:restartNumberingAfterBreak="0">
     <w:nsid w:val="46614C14"/>
     <w:multiLevelType w:val="multilevel"/>
     <w:tmpl w:val="9C6A2770"/>
@@ -9105,7 +6933,7 @@
       </w:rPr>
     </w:lvl>
   </w:abstractNum>
-  <w:abstractNum w:abstractNumId="19" w15:restartNumberingAfterBreak="0">
+  <w:abstractNum w:abstractNumId="20" w15:restartNumberingAfterBreak="0">
     <w:nsid w:val="46EE61C4"/>
     <w:multiLevelType w:val="multilevel"/>
     <w:tmpl w:val="B9988B8C"/>
@@ -9254,7 +7082,7 @@
       </w:rPr>
     </w:lvl>
   </w:abstractNum>
-  <w:abstractNum w:abstractNumId="20" w15:restartNumberingAfterBreak="0">
+  <w:abstractNum w:abstractNumId="21" w15:restartNumberingAfterBreak="0">
     <w:nsid w:val="474A18BB"/>
     <w:multiLevelType w:val="hybridMultilevel"/>
     <w:tmpl w:val="8368C338"/>
@@ -9343,7 +7171,7 @@
       </w:pPr>
     </w:lvl>
   </w:abstractNum>
-  <w:abstractNum w:abstractNumId="21" w15:restartNumberingAfterBreak="0">
+  <w:abstractNum w:abstractNumId="22" w15:restartNumberingAfterBreak="0">
     <w:nsid w:val="48D006D8"/>
     <w:multiLevelType w:val="hybridMultilevel"/>
     <w:tmpl w:val="6EEA83D2"/>
@@ -9456,7 +7284,7 @@
       </w:rPr>
     </w:lvl>
   </w:abstractNum>
-  <w:abstractNum w:abstractNumId="22" w15:restartNumberingAfterBreak="0">
+  <w:abstractNum w:abstractNumId="23" w15:restartNumberingAfterBreak="0">
     <w:nsid w:val="4AD933DF"/>
     <w:multiLevelType w:val="hybridMultilevel"/>
     <w:tmpl w:val="9A543026"/>
@@ -9569,7 +7397,7 @@
       </w:rPr>
     </w:lvl>
   </w:abstractNum>
-  <w:abstractNum w:abstractNumId="23" w15:restartNumberingAfterBreak="0">
+  <w:abstractNum w:abstractNumId="24" w15:restartNumberingAfterBreak="0">
     <w:nsid w:val="4FDC7C60"/>
     <w:multiLevelType w:val="multilevel"/>
     <w:tmpl w:val="840E7ECA"/>
@@ -9718,7 +7546,7 @@
       </w:rPr>
     </w:lvl>
   </w:abstractNum>
-  <w:abstractNum w:abstractNumId="24" w15:restartNumberingAfterBreak="0">
+  <w:abstractNum w:abstractNumId="25" w15:restartNumberingAfterBreak="0">
     <w:nsid w:val="51BF4F52"/>
     <w:multiLevelType w:val="multilevel"/>
     <w:tmpl w:val="82B28308"/>
@@ -9867,7 +7695,7 @@
       </w:rPr>
     </w:lvl>
   </w:abstractNum>
-  <w:abstractNum w:abstractNumId="25" w15:restartNumberingAfterBreak="0">
+  <w:abstractNum w:abstractNumId="26" w15:restartNumberingAfterBreak="0">
     <w:nsid w:val="5359400D"/>
     <w:multiLevelType w:val="hybridMultilevel"/>
     <w:tmpl w:val="D86EB730"/>
@@ -9956,7 +7784,7 @@
       </w:pPr>
     </w:lvl>
   </w:abstractNum>
-  <w:abstractNum w:abstractNumId="26" w15:restartNumberingAfterBreak="0">
+  <w:abstractNum w:abstractNumId="27" w15:restartNumberingAfterBreak="0">
     <w:nsid w:val="5B132BBA"/>
     <w:multiLevelType w:val="hybridMultilevel"/>
     <w:tmpl w:val="5276CCB6"/>
@@ -10069,7 +7897,7 @@
       </w:rPr>
     </w:lvl>
   </w:abstractNum>
-  <w:abstractNum w:abstractNumId="27" w15:restartNumberingAfterBreak="0">
+  <w:abstractNum w:abstractNumId="28" w15:restartNumberingAfterBreak="0">
     <w:nsid w:val="62871D1B"/>
     <w:multiLevelType w:val="multilevel"/>
     <w:tmpl w:val="1FD45EE2"/>
@@ -10218,7 +8046,7 @@
       </w:rPr>
     </w:lvl>
   </w:abstractNum>
-  <w:abstractNum w:abstractNumId="28" w15:restartNumberingAfterBreak="0">
+  <w:abstractNum w:abstractNumId="29" w15:restartNumberingAfterBreak="0">
     <w:nsid w:val="6458612C"/>
     <w:multiLevelType w:val="multilevel"/>
     <w:tmpl w:val="5D029E08"/>
@@ -10367,7 +8195,7 @@
       </w:rPr>
     </w:lvl>
   </w:abstractNum>
-  <w:abstractNum w:abstractNumId="29" w15:restartNumberingAfterBreak="0">
+  <w:abstractNum w:abstractNumId="30" w15:restartNumberingAfterBreak="0">
     <w:nsid w:val="65FC4E82"/>
     <w:multiLevelType w:val="multilevel"/>
     <w:tmpl w:val="1F16118C"/>
@@ -10516,7 +8344,7 @@
       </w:rPr>
     </w:lvl>
   </w:abstractNum>
-  <w:abstractNum w:abstractNumId="30" w15:restartNumberingAfterBreak="0">
+  <w:abstractNum w:abstractNumId="31" w15:restartNumberingAfterBreak="0">
     <w:nsid w:val="68432093"/>
     <w:multiLevelType w:val="hybridMultilevel"/>
     <w:tmpl w:val="8AD473CC"/>
@@ -10605,7 +8433,7 @@
       </w:pPr>
     </w:lvl>
   </w:abstractNum>
-  <w:abstractNum w:abstractNumId="31" w15:restartNumberingAfterBreak="0">
+  <w:abstractNum w:abstractNumId="32" w15:restartNumberingAfterBreak="0">
     <w:nsid w:val="6D7038AE"/>
     <w:multiLevelType w:val="multilevel"/>
     <w:tmpl w:val="4C26A348"/>
@@ -10754,7 +8582,7 @@
       </w:rPr>
     </w:lvl>
   </w:abstractNum>
-  <w:abstractNum w:abstractNumId="32" w15:restartNumberingAfterBreak="0">
+  <w:abstractNum w:abstractNumId="33" w15:restartNumberingAfterBreak="0">
     <w:nsid w:val="6F8A48A7"/>
     <w:multiLevelType w:val="hybridMultilevel"/>
     <w:tmpl w:val="EDE6124C"/>
@@ -10844,7 +8672,7 @@
       </w:pPr>
     </w:lvl>
   </w:abstractNum>
-  <w:abstractNum w:abstractNumId="33" w15:restartNumberingAfterBreak="0">
+  <w:abstractNum w:abstractNumId="34" w15:restartNumberingAfterBreak="0">
     <w:nsid w:val="7A4D3894"/>
     <w:multiLevelType w:val="multilevel"/>
     <w:tmpl w:val="7338AE34"/>
@@ -10993,7 +8821,7 @@
       </w:rPr>
     </w:lvl>
   </w:abstractNum>
-  <w:abstractNum w:abstractNumId="34" w15:restartNumberingAfterBreak="0">
+  <w:abstractNum w:abstractNumId="35" w15:restartNumberingAfterBreak="0">
     <w:nsid w:val="7B4A113C"/>
     <w:multiLevelType w:val="multilevel"/>
     <w:tmpl w:val="B69058EE"/>
@@ -11142,7 +8970,7 @@
       </w:rPr>
     </w:lvl>
   </w:abstractNum>
-  <w:abstractNum w:abstractNumId="35" w15:restartNumberingAfterBreak="0">
+  <w:abstractNum w:abstractNumId="36" w15:restartNumberingAfterBreak="0">
     <w:nsid w:val="7BC57D1B"/>
     <w:multiLevelType w:val="hybridMultilevel"/>
     <w:tmpl w:val="C8481F3C"/>
@@ -11182,7 +9010,7 @@
         <w:rFonts w:ascii="Wingdings" w:hAnsi="Wingdings" w:hint="default"/>
       </w:rPr>
     </w:lvl>
-    <w:lvl w:ilvl="3" w:tplc="04090001" w:tentative="1">
+    <w:lvl w:ilvl="3" w:tplc="04090001">
       <w:start w:val="1"/>
       <w:numFmt w:val="bullet"/>
       <w:lvlText w:val=""/>
@@ -11194,7 +9022,7 @@
         <w:rFonts w:ascii="Symbol" w:hAnsi="Symbol" w:hint="default"/>
       </w:rPr>
     </w:lvl>
-    <w:lvl w:ilvl="4" w:tplc="04090003" w:tentative="1">
+    <w:lvl w:ilvl="4" w:tplc="04090003">
       <w:start w:val="1"/>
       <w:numFmt w:val="bullet"/>
       <w:lvlText w:val="o"/>
@@ -11206,7 +9034,7 @@
         <w:rFonts w:ascii="Courier New" w:hAnsi="Courier New" w:cs="Courier New" w:hint="default"/>
       </w:rPr>
     </w:lvl>
-    <w:lvl w:ilvl="5" w:tplc="04090005" w:tentative="1">
+    <w:lvl w:ilvl="5" w:tplc="04090005">
       <w:start w:val="1"/>
       <w:numFmt w:val="bullet"/>
       <w:lvlText w:val=""/>
@@ -11218,7 +9046,7 @@
         <w:rFonts w:ascii="Wingdings" w:hAnsi="Wingdings" w:hint="default"/>
       </w:rPr>
     </w:lvl>
-    <w:lvl w:ilvl="6" w:tplc="04090001" w:tentative="1">
+    <w:lvl w:ilvl="6" w:tplc="04090001">
       <w:start w:val="1"/>
       <w:numFmt w:val="bullet"/>
       <w:lvlText w:val=""/>
@@ -11230,7 +9058,7 @@
         <w:rFonts w:ascii="Symbol" w:hAnsi="Symbol" w:hint="default"/>
       </w:rPr>
     </w:lvl>
-    <w:lvl w:ilvl="7" w:tplc="04090003" w:tentative="1">
+    <w:lvl w:ilvl="7" w:tplc="04090003">
       <w:start w:val="1"/>
       <w:numFmt w:val="bullet"/>
       <w:lvlText w:val="o"/>
@@ -11242,7 +9070,7 @@
         <w:rFonts w:ascii="Courier New" w:hAnsi="Courier New" w:cs="Courier New" w:hint="default"/>
       </w:rPr>
     </w:lvl>
-    <w:lvl w:ilvl="8" w:tplc="04090005" w:tentative="1">
+    <w:lvl w:ilvl="8" w:tplc="04090005">
       <w:start w:val="1"/>
       <w:numFmt w:val="bullet"/>
       <w:lvlText w:val=""/>
@@ -11255,7 +9083,7 @@
       </w:rPr>
     </w:lvl>
   </w:abstractNum>
-  <w:abstractNum w:abstractNumId="36" w15:restartNumberingAfterBreak="0">
+  <w:abstractNum w:abstractNumId="37" w15:restartNumberingAfterBreak="0">
     <w:nsid w:val="7D8F3DA9"/>
     <w:multiLevelType w:val="multilevel"/>
     <w:tmpl w:val="631C999C"/>
@@ -11405,43 +9233,43 @@
     </w:lvl>
   </w:abstractNum>
   <w:num w:numId="1">
-    <w:abstractNumId w:val="27"/>
+    <w:abstractNumId w:val="28"/>
   </w:num>
   <w:num w:numId="2">
-    <w:abstractNumId w:val="16"/>
+    <w:abstractNumId w:val="17"/>
   </w:num>
   <w:num w:numId="3">
     <w:abstractNumId w:val="6"/>
   </w:num>
   <w:num w:numId="4">
-    <w:abstractNumId w:val="29"/>
+    <w:abstractNumId w:val="30"/>
   </w:num>
   <w:num w:numId="5">
-    <w:abstractNumId w:val="23"/>
+    <w:abstractNumId w:val="24"/>
   </w:num>
   <w:num w:numId="6">
-    <w:abstractNumId w:val="24"/>
+    <w:abstractNumId w:val="25"/>
   </w:num>
   <w:num w:numId="7">
-    <w:abstractNumId w:val="14"/>
+    <w:abstractNumId w:val="15"/>
   </w:num>
   <w:num w:numId="8">
-    <w:abstractNumId w:val="28"/>
+    <w:abstractNumId w:val="29"/>
   </w:num>
   <w:num w:numId="9">
     <w:abstractNumId w:val="5"/>
   </w:num>
   <w:num w:numId="10">
-    <w:abstractNumId w:val="33"/>
+    <w:abstractNumId w:val="34"/>
   </w:num>
   <w:num w:numId="11">
-    <w:abstractNumId w:val="12"/>
+    <w:abstractNumId w:val="13"/>
   </w:num>
   <w:num w:numId="12">
-    <w:abstractNumId w:val="31"/>
+    <w:abstractNumId w:val="32"/>
   </w:num>
   <w:num w:numId="13">
-    <w:abstractNumId w:val="15"/>
+    <w:abstractNumId w:val="16"/>
   </w:num>
   <w:num w:numId="14">
     <w:abstractNumId w:val="8"/>
@@ -11450,70 +9278,73 @@
     <w:abstractNumId w:val="4"/>
   </w:num>
   <w:num w:numId="16">
-    <w:abstractNumId w:val="13"/>
+    <w:abstractNumId w:val="14"/>
   </w:num>
   <w:num w:numId="17">
     <w:abstractNumId w:val="7"/>
   </w:num>
   <w:num w:numId="18">
-    <w:abstractNumId w:val="19"/>
+    <w:abstractNumId w:val="20"/>
   </w:num>
   <w:num w:numId="19">
     <w:abstractNumId w:val="3"/>
   </w:num>
   <w:num w:numId="20">
+    <w:abstractNumId w:val="11"/>
+  </w:num>
+  <w:num w:numId="21">
+    <w:abstractNumId w:val="19"/>
+  </w:num>
+  <w:num w:numId="22">
     <w:abstractNumId w:val="10"/>
   </w:num>
-  <w:num w:numId="21">
-    <w:abstractNumId w:val="18"/>
-  </w:num>
-  <w:num w:numId="22">
-    <w:abstractNumId w:val="9"/>
-  </w:num>
   <w:num w:numId="23">
-    <w:abstractNumId w:val="36"/>
+    <w:abstractNumId w:val="37"/>
   </w:num>
   <w:num w:numId="24">
-    <w:abstractNumId w:val="11"/>
+    <w:abstractNumId w:val="12"/>
   </w:num>
   <w:num w:numId="25">
-    <w:abstractNumId w:val="34"/>
+    <w:abstractNumId w:val="35"/>
   </w:num>
   <w:num w:numId="26">
     <w:abstractNumId w:val="1"/>
   </w:num>
   <w:num w:numId="27">
-    <w:abstractNumId w:val="35"/>
+    <w:abstractNumId w:val="36"/>
   </w:num>
   <w:num w:numId="28">
     <w:abstractNumId w:val="0"/>
   </w:num>
   <w:num w:numId="29">
-    <w:abstractNumId w:val="22"/>
+    <w:abstractNumId w:val="23"/>
   </w:num>
   <w:num w:numId="30">
-    <w:abstractNumId w:val="20"/>
+    <w:abstractNumId w:val="21"/>
   </w:num>
   <w:num w:numId="31">
-    <w:abstractNumId w:val="21"/>
+    <w:abstractNumId w:val="22"/>
   </w:num>
   <w:num w:numId="32">
     <w:abstractNumId w:val="2"/>
   </w:num>
   <w:num w:numId="33">
-    <w:abstractNumId w:val="30"/>
+    <w:abstractNumId w:val="31"/>
   </w:num>
   <w:num w:numId="34">
-    <w:abstractNumId w:val="25"/>
+    <w:abstractNumId w:val="26"/>
   </w:num>
   <w:num w:numId="35">
-    <w:abstractNumId w:val="32"/>
+    <w:abstractNumId w:val="33"/>
   </w:num>
   <w:num w:numId="36">
-    <w:abstractNumId w:val="17"/>
+    <w:abstractNumId w:val="18"/>
   </w:num>
   <w:num w:numId="37">
-    <w:abstractNumId w:val="26"/>
+    <w:abstractNumId w:val="27"/>
+  </w:num>
+  <w:num w:numId="38">
+    <w:abstractNumId w:val="9"/>
   </w:num>
 </w:numbering>
 </file>
@@ -12445,7 +10276,7 @@
 </file>
 
 <file path=customXml/itemProps1.xml><?xml version="1.0" encoding="utf-8"?>
-<ds:datastoreItem xmlns:ds="http://schemas.openxmlformats.org/officeDocument/2006/customXml" ds:itemID="{F599CABD-3892-40EB-B326-ACFD1473CF51}">
+<ds:datastoreItem xmlns:ds="http://schemas.openxmlformats.org/officeDocument/2006/customXml" ds:itemID="{F44B853D-3AE2-4EBD-9CA3-D5322FF77B15}">
   <ds:schemaRefs>
     <ds:schemaRef ds:uri="http://schemas.openxmlformats.org/officeDocument/2006/bibliography"/>
   </ds:schemaRefs>

</xml_diff>